<commit_message>
Changement de couleur et ajout des étiquettes
</commit_message>
<xml_diff>
--- a/diagwayprojection/Guide_Utilisation.docx
+++ b/diagwayprojection/Guide_Utilisation.docx
@@ -41,7 +41,7 @@
         <w:ind w:left="432" w:hanging="432"/>
       </w:pPr>
       <w:bookmarkStart w:id="0" w:name="_Toc78208335"/>
-      <w:bookmarkStart w:id="1" w:name="_Toc78536073"/>
+      <w:bookmarkStart w:id="1" w:name="_Toc78555193"/>
       <w:r>
         <w:t>Sommaire :</w:t>
       </w:r>
@@ -73,7 +73,7 @@
       <w:r>
         <w:fldChar w:fldCharType="separate"/>
       </w:r>
-      <w:hyperlink w:anchor="_Toc78536073" w:history="1">
+      <w:hyperlink w:anchor="_Toc78555193" w:history="1">
         <w:r>
           <w:rPr>
             <w:rStyle w:val="Lienhypertexte"/>
@@ -100,7 +100,7 @@
             <w:noProof/>
             <w:webHidden/>
           </w:rPr>
-          <w:instrText xml:space="preserve"> PAGEREF _Toc78536073 \h </w:instrText>
+          <w:instrText xml:space="preserve"> PAGEREF _Toc78555193 \h </w:instrText>
         </w:r>
         <w:r>
           <w:rPr>
@@ -145,7 +145,7 @@
           <w:lang w:eastAsia="fr-FR"/>
         </w:rPr>
       </w:pPr>
-      <w:hyperlink w:anchor="_Toc78536074" w:history="1">
+      <w:hyperlink w:anchor="_Toc78555194" w:history="1">
         <w:r>
           <w:rPr>
             <w:rStyle w:val="Lienhypertexte"/>
@@ -188,7 +188,7 @@
             <w:noProof/>
             <w:webHidden/>
           </w:rPr>
-          <w:instrText xml:space="preserve"> PAGEREF _Toc78536074 \h </w:instrText>
+          <w:instrText xml:space="preserve"> PAGEREF _Toc78555194 \h </w:instrText>
         </w:r>
         <w:r>
           <w:rPr>
@@ -233,7 +233,7 @@
           <w:lang w:eastAsia="fr-FR"/>
         </w:rPr>
       </w:pPr>
-      <w:hyperlink w:anchor="_Toc78536075" w:history="1">
+      <w:hyperlink w:anchor="_Toc78555195" w:history="1">
         <w:r>
           <w:rPr>
             <w:rStyle w:val="Lienhypertexte"/>
@@ -276,7 +276,7 @@
             <w:noProof/>
             <w:webHidden/>
           </w:rPr>
-          <w:instrText xml:space="preserve"> PAGEREF _Toc78536075 \h </w:instrText>
+          <w:instrText xml:space="preserve"> PAGEREF _Toc78555195 \h </w:instrText>
         </w:r>
         <w:r>
           <w:rPr>
@@ -321,7 +321,7 @@
           <w:lang w:eastAsia="fr-FR"/>
         </w:rPr>
       </w:pPr>
-      <w:hyperlink w:anchor="_Toc78536076" w:history="1">
+      <w:hyperlink w:anchor="_Toc78555196" w:history="1">
         <w:r>
           <w:rPr>
             <w:rStyle w:val="Lienhypertexte"/>
@@ -364,7 +364,7 @@
             <w:noProof/>
             <w:webHidden/>
           </w:rPr>
-          <w:instrText xml:space="preserve"> PAGEREF _Toc78536076 \h </w:instrText>
+          <w:instrText xml:space="preserve"> PAGEREF _Toc78555196 \h </w:instrText>
         </w:r>
         <w:r>
           <w:rPr>
@@ -409,7 +409,7 @@
           <w:lang w:eastAsia="fr-FR"/>
         </w:rPr>
       </w:pPr>
-      <w:hyperlink w:anchor="_Toc78536077" w:history="1">
+      <w:hyperlink w:anchor="_Toc78555197" w:history="1">
         <w:r>
           <w:rPr>
             <w:rStyle w:val="Lienhypertexte"/>
@@ -452,7 +452,7 @@
             <w:noProof/>
             <w:webHidden/>
           </w:rPr>
-          <w:instrText xml:space="preserve"> PAGEREF _Toc78536077 \h </w:instrText>
+          <w:instrText xml:space="preserve"> PAGEREF _Toc78555197 \h </w:instrText>
         </w:r>
         <w:r>
           <w:rPr>
@@ -497,7 +497,7 @@
           <w:lang w:eastAsia="fr-FR"/>
         </w:rPr>
       </w:pPr>
-      <w:hyperlink w:anchor="_Toc78536078" w:history="1">
+      <w:hyperlink w:anchor="_Toc78555198" w:history="1">
         <w:r>
           <w:rPr>
             <w:rStyle w:val="Lienhypertexte"/>
@@ -540,7 +540,7 @@
             <w:noProof/>
             <w:webHidden/>
           </w:rPr>
-          <w:instrText xml:space="preserve"> PAGEREF _Toc78536078 \h </w:instrText>
+          <w:instrText xml:space="preserve"> PAGEREF _Toc78555198 \h </w:instrText>
         </w:r>
         <w:r>
           <w:rPr>
@@ -585,7 +585,7 @@
           <w:lang w:eastAsia="fr-FR"/>
         </w:rPr>
       </w:pPr>
-      <w:hyperlink w:anchor="_Toc78536079" w:history="1">
+      <w:hyperlink w:anchor="_Toc78555199" w:history="1">
         <w:r>
           <w:rPr>
             <w:rStyle w:val="Lienhypertexte"/>
@@ -628,7 +628,7 @@
             <w:noProof/>
             <w:webHidden/>
           </w:rPr>
-          <w:instrText xml:space="preserve"> PAGEREF _Toc78536079 \h </w:instrText>
+          <w:instrText xml:space="preserve"> PAGEREF _Toc78555199 \h </w:instrText>
         </w:r>
         <w:r>
           <w:rPr>
@@ -673,7 +673,7 @@
           <w:lang w:eastAsia="fr-FR"/>
         </w:rPr>
       </w:pPr>
-      <w:hyperlink w:anchor="_Toc78536080" w:history="1">
+      <w:hyperlink w:anchor="_Toc78555200" w:history="1">
         <w:r>
           <w:rPr>
             <w:rStyle w:val="Lienhypertexte"/>
@@ -716,7 +716,7 @@
             <w:noProof/>
             <w:webHidden/>
           </w:rPr>
-          <w:instrText xml:space="preserve"> PAGEREF _Toc78536080 \h </w:instrText>
+          <w:instrText xml:space="preserve"> PAGEREF _Toc78555200 \h </w:instrText>
         </w:r>
         <w:r>
           <w:rPr>
@@ -761,7 +761,7 @@
           <w:lang w:eastAsia="fr-FR"/>
         </w:rPr>
       </w:pPr>
-      <w:hyperlink w:anchor="_Toc78536081" w:history="1">
+      <w:hyperlink w:anchor="_Toc78555201" w:history="1">
         <w:r>
           <w:rPr>
             <w:rStyle w:val="Lienhypertexte"/>
@@ -804,7 +804,7 @@
             <w:noProof/>
             <w:webHidden/>
           </w:rPr>
-          <w:instrText xml:space="preserve"> PAGEREF _Toc78536081 \h </w:instrText>
+          <w:instrText xml:space="preserve"> PAGEREF _Toc78555201 \h </w:instrText>
         </w:r>
         <w:r>
           <w:rPr>
@@ -825,6 +825,182 @@
             <w:webHidden/>
           </w:rPr>
           <w:t>6</w:t>
+        </w:r>
+        <w:r>
+          <w:rPr>
+            <w:noProof/>
+            <w:webHidden/>
+          </w:rPr>
+          <w:fldChar w:fldCharType="end"/>
+        </w:r>
+      </w:hyperlink>
+    </w:p>
+    <w:p>
+      <w:pPr>
+        <w:pStyle w:val="TM1"/>
+        <w:tabs>
+          <w:tab w:val="left" w:pos="1100"/>
+          <w:tab w:val="right" w:leader="dot" w:pos="9062"/>
+        </w:tabs>
+        <w:rPr>
+          <w:rFonts w:eastAsiaTheme="minorEastAsia"/>
+          <w:noProof/>
+          <w:sz w:val="22"/>
+          <w:lang w:eastAsia="fr-FR"/>
+        </w:rPr>
+      </w:pPr>
+      <w:hyperlink w:anchor="_Toc78555202" w:history="1">
+        <w:r>
+          <w:rPr>
+            <w:rStyle w:val="Lienhypertexte"/>
+            <w:noProof/>
+          </w:rPr>
+          <w:t>4</w:t>
+        </w:r>
+        <w:r>
+          <w:rPr>
+            <w:rFonts w:eastAsiaTheme="minorEastAsia"/>
+            <w:noProof/>
+            <w:sz w:val="22"/>
+            <w:lang w:eastAsia="fr-FR"/>
+          </w:rPr>
+          <w:tab/>
+        </w:r>
+        <w:r>
+          <w:rPr>
+            <w:rStyle w:val="Lienhypertexte"/>
+            <w:noProof/>
+          </w:rPr>
+          <w:t>Style</w:t>
+        </w:r>
+        <w:r>
+          <w:rPr>
+            <w:noProof/>
+            <w:webHidden/>
+          </w:rPr>
+          <w:tab/>
+        </w:r>
+        <w:r>
+          <w:rPr>
+            <w:noProof/>
+            <w:webHidden/>
+          </w:rPr>
+          <w:fldChar w:fldCharType="begin"/>
+        </w:r>
+        <w:r>
+          <w:rPr>
+            <w:noProof/>
+            <w:webHidden/>
+          </w:rPr>
+          <w:instrText xml:space="preserve"> PAGEREF _Toc78555202 \h </w:instrText>
+        </w:r>
+        <w:r>
+          <w:rPr>
+            <w:noProof/>
+            <w:webHidden/>
+          </w:rPr>
+        </w:r>
+        <w:r>
+          <w:rPr>
+            <w:noProof/>
+            <w:webHidden/>
+          </w:rPr>
+          <w:fldChar w:fldCharType="separate"/>
+        </w:r>
+        <w:r>
+          <w:rPr>
+            <w:noProof/>
+            <w:webHidden/>
+          </w:rPr>
+          <w:t>7</w:t>
+        </w:r>
+        <w:r>
+          <w:rPr>
+            <w:noProof/>
+            <w:webHidden/>
+          </w:rPr>
+          <w:fldChar w:fldCharType="end"/>
+        </w:r>
+      </w:hyperlink>
+    </w:p>
+    <w:p>
+      <w:pPr>
+        <w:pStyle w:val="TM2"/>
+        <w:tabs>
+          <w:tab w:val="left" w:pos="1540"/>
+          <w:tab w:val="right" w:leader="dot" w:pos="9062"/>
+        </w:tabs>
+        <w:rPr>
+          <w:rFonts w:eastAsiaTheme="minorEastAsia"/>
+          <w:noProof/>
+          <w:sz w:val="22"/>
+          <w:lang w:eastAsia="fr-FR"/>
+        </w:rPr>
+      </w:pPr>
+      <w:hyperlink w:anchor="_Toc78555203" w:history="1">
+        <w:r>
+          <w:rPr>
+            <w:rStyle w:val="Lienhypertexte"/>
+            <w:noProof/>
+          </w:rPr>
+          <w:t>4.1</w:t>
+        </w:r>
+        <w:r>
+          <w:rPr>
+            <w:rFonts w:eastAsiaTheme="minorEastAsia"/>
+            <w:noProof/>
+            <w:sz w:val="22"/>
+            <w:lang w:eastAsia="fr-FR"/>
+          </w:rPr>
+          <w:tab/>
+        </w:r>
+        <w:r>
+          <w:rPr>
+            <w:rStyle w:val="Lienhypertexte"/>
+            <w:noProof/>
+          </w:rPr>
+          <w:t>label</w:t>
+        </w:r>
+        <w:r>
+          <w:rPr>
+            <w:noProof/>
+            <w:webHidden/>
+          </w:rPr>
+          <w:tab/>
+        </w:r>
+        <w:r>
+          <w:rPr>
+            <w:noProof/>
+            <w:webHidden/>
+          </w:rPr>
+          <w:fldChar w:fldCharType="begin"/>
+        </w:r>
+        <w:r>
+          <w:rPr>
+            <w:noProof/>
+            <w:webHidden/>
+          </w:rPr>
+          <w:instrText xml:space="preserve"> PAGEREF _Toc78555203 \h </w:instrText>
+        </w:r>
+        <w:r>
+          <w:rPr>
+            <w:noProof/>
+            <w:webHidden/>
+          </w:rPr>
+        </w:r>
+        <w:r>
+          <w:rPr>
+            <w:noProof/>
+            <w:webHidden/>
+          </w:rPr>
+          <w:fldChar w:fldCharType="separate"/>
+        </w:r>
+        <w:r>
+          <w:rPr>
+            <w:noProof/>
+            <w:webHidden/>
+          </w:rPr>
+          <w:t>7</w:t>
         </w:r>
         <w:r>
           <w:rPr>
@@ -855,7 +1031,7 @@
         <w:pStyle w:val="Titre1"/>
       </w:pPr>
       <w:bookmarkStart w:id="2" w:name="_Toc78208336"/>
-      <w:bookmarkStart w:id="3" w:name="_Toc78536074"/>
+      <w:bookmarkStart w:id="3" w:name="_Toc78555194"/>
       <w:r>
         <w:t>Installation</w:t>
       </w:r>
@@ -1275,7 +1451,7 @@
         <w:pStyle w:val="Titre1"/>
       </w:pPr>
       <w:bookmarkStart w:id="4" w:name="_Toc78208337"/>
-      <w:bookmarkStart w:id="5" w:name="_Toc78536075"/>
+      <w:bookmarkStart w:id="5" w:name="_Toc78555195"/>
       <w:r>
         <w:lastRenderedPageBreak/>
         <w:t>Configuration</w:t>
@@ -1288,7 +1464,7 @@
         <w:pStyle w:val="Titre2"/>
       </w:pPr>
       <w:bookmarkStart w:id="6" w:name="_Toc78208338"/>
-      <w:bookmarkStart w:id="7" w:name="_Toc78536076"/>
+      <w:bookmarkStart w:id="7" w:name="_Toc78555196"/>
       <w:r>
         <w:t>« Create a new file »</w:t>
       </w:r>
@@ -1521,7 +1697,7 @@
       <w:pPr>
         <w:pStyle w:val="Titre2"/>
       </w:pPr>
-      <w:bookmarkStart w:id="8" w:name="_Toc78536077"/>
+      <w:bookmarkStart w:id="8" w:name="_Toc78555197"/>
       <w:r>
         <w:t>« Complete a file »</w:t>
       </w:r>
@@ -1874,7 +2050,7 @@
       <w:pPr>
         <w:pStyle w:val="Titre1"/>
       </w:pPr>
-      <w:bookmarkStart w:id="9" w:name="_Toc78536078"/>
+      <w:bookmarkStart w:id="9" w:name="_Toc78555198"/>
       <w:r>
         <w:lastRenderedPageBreak/>
         <w:t>Utilisation</w:t>
@@ -1900,22 +2076,14 @@
         <w:t xml:space="preserve"> avez</w:t>
       </w:r>
       <w:r>
-        <w:t xml:space="preserve"> différentes possibilités que </w:t>
-      </w:r>
-      <w:proofErr w:type="gramStart"/>
-      <w:r>
-        <w:t>je vais</w:t>
-      </w:r>
-      <w:proofErr w:type="gramEnd"/>
-      <w:r>
-        <w:t xml:space="preserve"> énumérer et expliquer.</w:t>
+        <w:t xml:space="preserve"> différentes possibilités que je vais énumérer et expliquer.</w:t>
       </w:r>
     </w:p>
     <w:p>
       <w:pPr>
         <w:pStyle w:val="Titre2"/>
       </w:pPr>
-      <w:bookmarkStart w:id="10" w:name="_Toc78536079"/>
+      <w:bookmarkStart w:id="10" w:name="_Toc78555199"/>
       <w:r>
         <w:t>Manuel</w:t>
       </w:r>
@@ -1932,16 +2100,16 @@
         <mc:AlternateContent>
           <mc:Choice Requires="wps">
             <w:drawing>
-              <wp:anchor distT="0" distB="0" distL="114300" distR="114300" simplePos="0" relativeHeight="251670528" behindDoc="0" locked="0" layoutInCell="1" allowOverlap="1" wp14:anchorId="611652D3" wp14:editId="2DCDAA8A">
+              <wp:anchor distT="0" distB="0" distL="114300" distR="114300" simplePos="0" relativeHeight="251670528" behindDoc="0" locked="0" layoutInCell="1" allowOverlap="1" wp14:anchorId="611652D3" wp14:editId="48E7986A">
                 <wp:simplePos x="0" y="0"/>
                 <wp:positionH relativeFrom="column">
-                  <wp:posOffset>1447913</wp:posOffset>
+                  <wp:posOffset>1458595</wp:posOffset>
                 </wp:positionH>
                 <wp:positionV relativeFrom="paragraph">
-                  <wp:posOffset>873160</wp:posOffset>
+                  <wp:posOffset>684530</wp:posOffset>
                 </wp:positionV>
-                <wp:extent cx="2890520" cy="163830"/>
-                <wp:effectExtent l="0" t="0" r="24130" b="26670"/>
+                <wp:extent cx="2879090" cy="163830"/>
+                <wp:effectExtent l="0" t="0" r="16510" b="26670"/>
                 <wp:wrapNone/>
                 <wp:docPr id="11" name="Rectangle 11"/>
                 <wp:cNvGraphicFramePr/>
@@ -1952,7 +2120,7 @@
                       <wps:spPr>
                         <a:xfrm>
                           <a:off x="0" y="0"/>
-                          <a:ext cx="2890520" cy="163830"/>
+                          <a:ext cx="2879090" cy="163830"/>
                         </a:xfrm>
                         <a:prstGeom prst="rect">
                           <a:avLst/>
@@ -2002,7 +2170,7 @@
           </mc:Choice>
           <mc:Fallback>
             <w:pict>
-              <v:rect w14:anchorId="21BC13A6" id="Rectangle 11" o:spid="_x0000_s1026" style="position:absolute;margin-left:114pt;margin-top:68.75pt;width:227.6pt;height:12.9pt;z-index:251670528;visibility:visible;mso-wrap-style:square;mso-width-percent:0;mso-height-percent:0;mso-wrap-distance-left:9pt;mso-wrap-distance-top:0;mso-wrap-distance-right:9pt;mso-wrap-distance-bottom:0;mso-position-horizontal:absolute;mso-position-horizontal-relative:text;mso-position-vertical:absolute;mso-position-vertical-relative:text;mso-width-percent:0;mso-height-percent:0;mso-width-relative:margin;mso-height-relative:margin;v-text-anchor:middle" o:gfxdata="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" filled="f" strokecolor="#ed7d31 [3205]" strokeweight="1pt">
+              <v:rect w14:anchorId="1B9640A1" id="Rectangle 11" o:spid="_x0000_s1026" style="position:absolute;margin-left:114.85pt;margin-top:53.9pt;width:226.7pt;height:12.9pt;z-index:251670528;visibility:visible;mso-wrap-style:square;mso-width-percent:0;mso-height-percent:0;mso-wrap-distance-left:9pt;mso-wrap-distance-top:0;mso-wrap-distance-right:9pt;mso-wrap-distance-bottom:0;mso-position-horizontal:absolute;mso-position-horizontal-relative:text;mso-position-vertical:absolute;mso-position-vertical-relative:text;mso-width-percent:0;mso-height-percent:0;mso-width-relative:margin;mso-height-relative:margin;v-text-anchor:middle" o:gfxdata="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" filled="f" strokecolor="#ed7d31 [3205]" strokeweight="1pt">
                 <v:stroke joinstyle="round"/>
               </v:rect>
             </w:pict>
@@ -2016,16 +2184,16 @@
         <mc:AlternateContent>
           <mc:Choice Requires="wps">
             <w:drawing>
-              <wp:anchor distT="0" distB="0" distL="114300" distR="114300" simplePos="0" relativeHeight="251668480" behindDoc="0" locked="0" layoutInCell="1" allowOverlap="1" wp14:anchorId="4691CDA6" wp14:editId="65F78CF0">
+              <wp:anchor distT="0" distB="0" distL="114300" distR="114300" simplePos="0" relativeHeight="251668480" behindDoc="0" locked="0" layoutInCell="1" allowOverlap="1" wp14:anchorId="4691CDA6" wp14:editId="5CCD011A">
                 <wp:simplePos x="0" y="0"/>
                 <wp:positionH relativeFrom="column">
                   <wp:posOffset>1449070</wp:posOffset>
                 </wp:positionH>
                 <wp:positionV relativeFrom="paragraph">
-                  <wp:posOffset>2762885</wp:posOffset>
+                  <wp:posOffset>2810510</wp:posOffset>
                 </wp:positionV>
-                <wp:extent cx="2890520" cy="177165"/>
-                <wp:effectExtent l="0" t="0" r="24130" b="13335"/>
+                <wp:extent cx="2888615" cy="177165"/>
+                <wp:effectExtent l="0" t="0" r="26035" b="13335"/>
                 <wp:wrapNone/>
                 <wp:docPr id="10" name="Rectangle 10"/>
                 <wp:cNvGraphicFramePr/>
@@ -2036,7 +2204,7 @@
                       <wps:spPr>
                         <a:xfrm>
                           <a:off x="0" y="0"/>
-                          <a:ext cx="2890520" cy="177165"/>
+                          <a:ext cx="2888615" cy="177165"/>
                         </a:xfrm>
                         <a:prstGeom prst="rect">
                           <a:avLst/>
@@ -2086,7 +2254,7 @@
           </mc:Choice>
           <mc:Fallback>
             <w:pict>
-              <v:rect w14:anchorId="4CE57232" id="Rectangle 10" o:spid="_x0000_s1026" style="position:absolute;margin-left:114.1pt;margin-top:217.55pt;width:227.6pt;height:13.95pt;z-index:251668480;visibility:visible;mso-wrap-style:square;mso-width-percent:0;mso-height-percent:0;mso-wrap-distance-left:9pt;mso-wrap-distance-top:0;mso-wrap-distance-right:9pt;mso-wrap-distance-bottom:0;mso-position-horizontal:absolute;mso-position-horizontal-relative:text;mso-position-vertical:absolute;mso-position-vertical-relative:text;mso-width-percent:0;mso-height-percent:0;mso-width-relative:margin;mso-height-relative:margin;v-text-anchor:middle" o:gfxdata="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" filled="f" strokecolor="#ed7d31 [3205]" strokeweight="1pt">
+              <v:rect w14:anchorId="5A516135" id="Rectangle 10" o:spid="_x0000_s1026" style="position:absolute;margin-left:114.1pt;margin-top:221.3pt;width:227.45pt;height:13.95pt;z-index:251668480;visibility:visible;mso-wrap-style:square;mso-width-percent:0;mso-height-percent:0;mso-wrap-distance-left:9pt;mso-wrap-distance-top:0;mso-wrap-distance-right:9pt;mso-wrap-distance-bottom:0;mso-position-horizontal:absolute;mso-position-horizontal-relative:text;mso-position-vertical:absolute;mso-position-vertical-relative:text;mso-width-percent:0;mso-height-percent:0;mso-width-relative:margin;mso-height-relative:margin;v-text-anchor:middle" o:gfxdata="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" filled="f" strokecolor="#ed7d31 [3205]" strokeweight="1pt">
                 <v:stroke joinstyle="round"/>
               </v:rect>
             </w:pict>
@@ -2100,16 +2268,16 @@
         <mc:AlternateContent>
           <mc:Choice Requires="wps">
             <w:drawing>
-              <wp:anchor distT="0" distB="0" distL="114300" distR="114300" simplePos="0" relativeHeight="251666432" behindDoc="0" locked="0" layoutInCell="1" allowOverlap="1" wp14:anchorId="314CD970" wp14:editId="4125546C">
+              <wp:anchor distT="0" distB="0" distL="114300" distR="114300" simplePos="0" relativeHeight="251666432" behindDoc="0" locked="0" layoutInCell="1" allowOverlap="1" wp14:anchorId="314CD970" wp14:editId="43DCF26E">
                 <wp:simplePos x="0" y="0"/>
                 <wp:positionH relativeFrom="column">
-                  <wp:posOffset>1448602</wp:posOffset>
+                  <wp:posOffset>1458596</wp:posOffset>
                 </wp:positionH>
                 <wp:positionV relativeFrom="paragraph">
-                  <wp:posOffset>3131911</wp:posOffset>
+                  <wp:posOffset>3199130</wp:posOffset>
                 </wp:positionV>
-                <wp:extent cx="2890684" cy="167905"/>
-                <wp:effectExtent l="0" t="0" r="24130" b="22860"/>
+                <wp:extent cx="2879090" cy="167905"/>
+                <wp:effectExtent l="0" t="0" r="16510" b="22860"/>
                 <wp:wrapNone/>
                 <wp:docPr id="9" name="Rectangle 9"/>
                 <wp:cNvGraphicFramePr/>
@@ -2120,7 +2288,7 @@
                       <wps:spPr>
                         <a:xfrm>
                           <a:off x="0" y="0"/>
-                          <a:ext cx="2890684" cy="167905"/>
+                          <a:ext cx="2879090" cy="167905"/>
                         </a:xfrm>
                         <a:prstGeom prst="rect">
                           <a:avLst/>
@@ -2170,7 +2338,7 @@
           </mc:Choice>
           <mc:Fallback>
             <w:pict>
-              <v:rect w14:anchorId="088B0B0A" id="Rectangle 9" o:spid="_x0000_s1026" style="position:absolute;margin-left:114.05pt;margin-top:246.6pt;width:227.6pt;height:13.2pt;z-index:251666432;visibility:visible;mso-wrap-style:square;mso-width-percent:0;mso-height-percent:0;mso-wrap-distance-left:9pt;mso-wrap-distance-top:0;mso-wrap-distance-right:9pt;mso-wrap-distance-bottom:0;mso-position-horizontal:absolute;mso-position-horizontal-relative:text;mso-position-vertical:absolute;mso-position-vertical-relative:text;mso-width-percent:0;mso-height-percent:0;mso-width-relative:margin;mso-height-relative:margin;v-text-anchor:middle" o:gfxdata="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" filled="f" strokecolor="#ed7d31 [3205]" strokeweight="1pt">
+              <v:rect w14:anchorId="24D4E39A" id="Rectangle 9" o:spid="_x0000_s1026" style="position:absolute;margin-left:114.85pt;margin-top:251.9pt;width:226.7pt;height:13.2pt;z-index:251666432;visibility:visible;mso-wrap-style:square;mso-width-percent:0;mso-height-percent:0;mso-wrap-distance-left:9pt;mso-wrap-distance-top:0;mso-wrap-distance-right:9pt;mso-wrap-distance-bottom:0;mso-position-horizontal:absolute;mso-position-horizontal-relative:text;mso-position-vertical:absolute;mso-position-vertical-relative:text;mso-width-percent:0;mso-height-percent:0;mso-width-relative:margin;mso-height-relative:margin;v-text-anchor:middle" o:gfxdata="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" filled="f" strokecolor="#ed7d31 [3205]" strokeweight="1pt">
                 <v:stroke joinstyle="round"/>
               </v:rect>
             </w:pict>
@@ -2182,18 +2350,18 @@
           <w:noProof/>
         </w:rPr>
         <w:drawing>
-          <wp:anchor distT="0" distB="0" distL="114300" distR="114300" simplePos="0" relativeHeight="251664384" behindDoc="0" locked="0" layoutInCell="1" allowOverlap="1" wp14:anchorId="16DABB05" wp14:editId="2DB92AE6">
+          <wp:anchor distT="0" distB="0" distL="114300" distR="114300" simplePos="0" relativeHeight="251657215" behindDoc="0" locked="0" layoutInCell="1" allowOverlap="1" wp14:anchorId="410FEC00" wp14:editId="07F7A9FE">
             <wp:simplePos x="0" y="0"/>
             <wp:positionH relativeFrom="margin">
               <wp:align>center</wp:align>
             </wp:positionH>
             <wp:positionV relativeFrom="paragraph">
-              <wp:posOffset>629920</wp:posOffset>
+              <wp:posOffset>447675</wp:posOffset>
             </wp:positionV>
-            <wp:extent cx="3168015" cy="3028950"/>
-            <wp:effectExtent l="19050" t="19050" r="13335" b="19050"/>
+            <wp:extent cx="3159760" cy="3215005"/>
+            <wp:effectExtent l="19050" t="19050" r="21590" b="23495"/>
             <wp:wrapTopAndBottom/>
-            <wp:docPr id="5" name="Image 5"/>
+            <wp:docPr id="21" name="Image 21"/>
             <wp:cNvGraphicFramePr>
               <a:graphicFrameLocks xmlns:a="http://schemas.openxmlformats.org/drawingml/2006/main" noChangeAspect="1"/>
             </wp:cNvGraphicFramePr>
@@ -2212,13 +2380,13 @@
                         </a:ext>
                       </a:extLst>
                     </a:blip>
-                    <a:srcRect l="75532" t="9212" b="53365"/>
+                    <a:srcRect l="75526" t="53283" b="6885"/>
                     <a:stretch/>
                   </pic:blipFill>
                   <pic:spPr bwMode="auto">
                     <a:xfrm>
                       <a:off x="0" y="0"/>
-                      <a:ext cx="3168015" cy="3028950"/>
+                      <a:ext cx="3159760" cy="3215005"/>
                     </a:xfrm>
                     <a:prstGeom prst="rect">
                       <a:avLst/>
@@ -2255,19 +2423,18 @@
       <w:r>
         <w:t xml:space="preserve"> sur « </w:t>
       </w:r>
-      <w:proofErr w:type="spellStart"/>
       <w:r>
         <w:t>A</w:t>
       </w:r>
       <w:r>
-        <w:t>dd</w:t>
-      </w:r>
-      <w:proofErr w:type="spellEnd"/>
-      <w:r>
-        <w:t> ».</w:t>
-      </w:r>
-    </w:p>
-    <w:p/>
+        <w:t>dd ».</w:t>
+      </w:r>
+    </w:p>
+    <w:p>
+      <w:pPr>
+        <w:ind w:firstLine="0"/>
+      </w:pPr>
+    </w:p>
     <w:p>
       <w:pPr>
         <w:ind w:firstLine="0"/>
@@ -2347,13 +2514,7 @@
     </w:p>
     <w:p>
       <w:pPr>
-        <w:rPr>
-          <w:noProof/>
-        </w:rPr>
-      </w:pPr>
-    </w:p>
-    <w:p>
-      <w:pPr>
+        <w:ind w:firstLine="0"/>
         <w:rPr>
           <w:sz w:val="22"/>
         </w:rPr>
@@ -2363,7 +2524,7 @@
       <w:pPr>
         <w:pStyle w:val="Titre2"/>
       </w:pPr>
-      <w:bookmarkStart w:id="11" w:name="_Toc78536080"/>
+      <w:bookmarkStart w:id="11" w:name="_Toc78555200"/>
       <w:r>
         <w:t>Auto</w:t>
       </w:r>
@@ -2454,15 +2615,7 @@
         <w:t>Le mode auto va se charger de trouver une ou plusieurs destinations. Il est possible qu’aucune destination ne soit trouvé.</w:t>
       </w:r>
       <w:r>
-        <w:t xml:space="preserve"> Il ajoutera la valeur dans le widget, il ne vous restera plus qu’</w:t>
-      </w:r>
-      <w:proofErr w:type="spellStart"/>
-      <w:r>
-        <w:t>a</w:t>
-      </w:r>
-      <w:proofErr w:type="spellEnd"/>
-      <w:r>
-        <w:t xml:space="preserve"> l’ajouter au fichier.</w:t>
+        <w:t xml:space="preserve"> Il ajoutera la valeur dans le widget, il ne vous restera plus qu’a l’ajouter au fichier.</w:t>
       </w:r>
     </w:p>
     <w:p>
@@ -2486,15 +2639,9 @@
       </w:pPr>
       <w:r>
         <w:rPr>
-          <w:color w:val="FF00FF"/>
-        </w:rPr>
-        <w:t>M</w:t>
-      </w:r>
-      <w:r>
-        <w:rPr>
-          <w:color w:val="FF00FF"/>
-        </w:rPr>
-        <w:t>agenta</w:t>
+          <w:color w:val="FFD700"/>
+        </w:rPr>
+        <w:t>Jaune</w:t>
       </w:r>
       <w:r>
         <w:t xml:space="preserve">, </w:t>
@@ -2513,13 +2660,13 @@
       </w:pPr>
       <w:r>
         <w:rPr>
-          <w:color w:val="0070C0"/>
+          <w:color w:val="4169E1"/>
         </w:rPr>
         <w:t>B</w:t>
       </w:r>
       <w:r>
         <w:rPr>
-          <w:color w:val="0070C0"/>
+          <w:color w:val="4169E1"/>
         </w:rPr>
         <w:t>leu</w:t>
       </w:r>
@@ -2540,15 +2687,9 @@
       </w:pPr>
       <w:r>
         <w:rPr>
-          <w:color w:val="996633"/>
-        </w:rPr>
-        <w:t>M</w:t>
-      </w:r>
-      <w:r>
-        <w:rPr>
-          <w:color w:val="996633"/>
-        </w:rPr>
-        <w:t>arron clair</w:t>
+          <w:color w:val="F6BB00"/>
+        </w:rPr>
+        <w:t>Orange</w:t>
       </w:r>
       <w:r>
         <w:t>,</w:t>
@@ -2567,15 +2708,21 @@
       </w:pPr>
       <w:r>
         <w:rPr>
-          <w:color w:val="663300"/>
+          <w:color w:val="8B4513"/>
         </w:rPr>
         <w:t>M</w:t>
       </w:r>
       <w:r>
         <w:rPr>
-          <w:color w:val="663300"/>
-        </w:rPr>
-        <w:t>arron foncés</w:t>
+          <w:color w:val="8B4513"/>
+        </w:rPr>
+        <w:t>arro</w:t>
+      </w:r>
+      <w:r>
+        <w:rPr>
+          <w:color w:val="8B4513"/>
+        </w:rPr>
+        <w:t>n</w:t>
       </w:r>
       <w:r>
         <w:t>,</w:t>
@@ -2590,24 +2737,6 @@
         <w:rPr>
           <w:b/>
           <w:bCs/>
-        </w:rPr>
-      </w:pPr>
-      <w:r>
-        <w:rPr>
-          <w:b/>
-          <w:bCs/>
-        </w:rPr>
-        <w:t>Exemple :</w:t>
-      </w:r>
-    </w:p>
-    <w:p>
-      <w:pPr>
-        <w:ind w:firstLine="0"/>
-        <w:jc w:val="center"/>
-        <w:rPr>
-          <w:b/>
-          <w:bCs/>
-          <w:sz w:val="22"/>
         </w:rPr>
       </w:pPr>
       <w:r>
@@ -2617,16 +2746,100 @@
         <mc:AlternateContent>
           <mc:Choice Requires="wps">
             <w:drawing>
-              <wp:anchor distT="0" distB="0" distL="114300" distR="114300" simplePos="0" relativeHeight="251675648" behindDoc="0" locked="0" layoutInCell="1" allowOverlap="1" wp14:anchorId="7D9C0815" wp14:editId="2DA6ABB6">
+              <wp:anchor distT="0" distB="0" distL="114300" distR="114300" simplePos="0" relativeHeight="251679744" behindDoc="0" locked="0" layoutInCell="1" allowOverlap="1" wp14:anchorId="22B32496" wp14:editId="646A9696">
                 <wp:simplePos x="0" y="0"/>
                 <wp:positionH relativeFrom="column">
-                  <wp:posOffset>4142740</wp:posOffset>
+                  <wp:posOffset>4072255</wp:posOffset>
                 </wp:positionH>
                 <wp:positionV relativeFrom="paragraph">
-                  <wp:posOffset>854710</wp:posOffset>
+                  <wp:posOffset>1778000</wp:posOffset>
                 </wp:positionV>
-                <wp:extent cx="1636395" cy="91440"/>
-                <wp:effectExtent l="0" t="0" r="20955" b="22860"/>
+                <wp:extent cx="1602105" cy="91440"/>
+                <wp:effectExtent l="0" t="0" r="17145" b="22860"/>
+                <wp:wrapNone/>
+                <wp:docPr id="19" name="Rectangle 19"/>
+                <wp:cNvGraphicFramePr/>
+                <a:graphic xmlns:a="http://schemas.openxmlformats.org/drawingml/2006/main">
+                  <a:graphicData uri="http://schemas.microsoft.com/office/word/2010/wordprocessingShape">
+                    <wps:wsp>
+                      <wps:cNvSpPr/>
+                      <wps:spPr>
+                        <a:xfrm>
+                          <a:off x="0" y="0"/>
+                          <a:ext cx="1602105" cy="91440"/>
+                        </a:xfrm>
+                        <a:prstGeom prst="rect">
+                          <a:avLst/>
+                        </a:prstGeom>
+                        <a:noFill/>
+                        <a:ln w="9525" cap="flat" cmpd="sng" algn="ctr">
+                          <a:solidFill>
+                            <a:schemeClr val="accent6"/>
+                          </a:solidFill>
+                          <a:prstDash val="solid"/>
+                          <a:round/>
+                          <a:headEnd type="none" w="med" len="med"/>
+                          <a:tailEnd type="none" w="med" len="med"/>
+                        </a:ln>
+                      </wps:spPr>
+                      <wps:style>
+                        <a:lnRef idx="0">
+                          <a:scrgbClr r="0" g="0" b="0"/>
+                        </a:lnRef>
+                        <a:fillRef idx="0">
+                          <a:scrgbClr r="0" g="0" b="0"/>
+                        </a:fillRef>
+                        <a:effectRef idx="0">
+                          <a:scrgbClr r="0" g="0" b="0"/>
+                        </a:effectRef>
+                        <a:fontRef idx="minor">
+                          <a:schemeClr val="accent6"/>
+                        </a:fontRef>
+                      </wps:style>
+                      <wps:bodyPr rot="0" spcFirstLastPara="0" vertOverflow="overflow" horzOverflow="overflow" vert="horz" wrap="square" lIns="91440" tIns="45720" rIns="91440" bIns="45720" numCol="1" spcCol="0" rtlCol="0" fromWordArt="0" anchor="ctr" anchorCtr="0" forceAA="0" compatLnSpc="1">
+                        <a:prstTxWarp prst="textNoShape">
+                          <a:avLst/>
+                        </a:prstTxWarp>
+                        <a:noAutofit/>
+                      </wps:bodyPr>
+                    </wps:wsp>
+                  </a:graphicData>
+                </a:graphic>
+                <wp14:sizeRelH relativeFrom="margin">
+                  <wp14:pctWidth>0</wp14:pctWidth>
+                </wp14:sizeRelH>
+                <wp14:sizeRelV relativeFrom="margin">
+                  <wp14:pctHeight>0</wp14:pctHeight>
+                </wp14:sizeRelV>
+              </wp:anchor>
+            </w:drawing>
+          </mc:Choice>
+          <mc:Fallback>
+            <w:pict>
+              <v:rect w14:anchorId="5A67C622" id="Rectangle 19" o:spid="_x0000_s1026" style="position:absolute;margin-left:320.65pt;margin-top:140pt;width:126.15pt;height:7.2pt;z-index:251679744;visibility:visible;mso-wrap-style:square;mso-width-percent:0;mso-height-percent:0;mso-wrap-distance-left:9pt;mso-wrap-distance-top:0;mso-wrap-distance-right:9pt;mso-wrap-distance-bottom:0;mso-position-horizontal:absolute;mso-position-horizontal-relative:text;mso-position-vertical:absolute;mso-position-vertical-relative:text;mso-width-percent:0;mso-height-percent:0;mso-width-relative:margin;mso-height-relative:margin;v-text-anchor:middle" o:gfxdata="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" filled="f" strokecolor="#70ad47 [3209]">
+                <v:stroke joinstyle="round"/>
+              </v:rect>
+            </w:pict>
+          </mc:Fallback>
+        </mc:AlternateContent>
+      </w:r>
+      <w:r>
+        <w:rPr>
+          <w:noProof/>
+        </w:rPr>
+        <mc:AlternateContent>
+          <mc:Choice Requires="wps">
+            <w:drawing>
+              <wp:anchor distT="0" distB="0" distL="114300" distR="114300" simplePos="0" relativeHeight="251675648" behindDoc="0" locked="0" layoutInCell="1" allowOverlap="1" wp14:anchorId="7D9C0815" wp14:editId="79D2F58C">
+                <wp:simplePos x="0" y="0"/>
+                <wp:positionH relativeFrom="column">
+                  <wp:posOffset>4072255</wp:posOffset>
+                </wp:positionH>
+                <wp:positionV relativeFrom="paragraph">
+                  <wp:posOffset>1168400</wp:posOffset>
+                </wp:positionV>
+                <wp:extent cx="1602105" cy="91440"/>
+                <wp:effectExtent l="0" t="0" r="17145" b="22860"/>
                 <wp:wrapNone/>
                 <wp:docPr id="17" name="Rectangle 17"/>
                 <wp:cNvGraphicFramePr/>
@@ -2637,7 +2850,7 @@
                       <wps:spPr>
                         <a:xfrm>
                           <a:off x="0" y="0"/>
-                          <a:ext cx="1636395" cy="91440"/>
+                          <a:ext cx="1602105" cy="91440"/>
                         </a:xfrm>
                         <a:prstGeom prst="rect">
                           <a:avLst/>
@@ -2687,7 +2900,7 @@
           </mc:Choice>
           <mc:Fallback>
             <w:pict>
-              <v:rect w14:anchorId="3D9782A9" id="Rectangle 17" o:spid="_x0000_s1026" style="position:absolute;margin-left:326.2pt;margin-top:67.3pt;width:128.85pt;height:7.2pt;z-index:251675648;visibility:visible;mso-wrap-style:square;mso-width-percent:0;mso-height-percent:0;mso-wrap-distance-left:9pt;mso-wrap-distance-top:0;mso-wrap-distance-right:9pt;mso-wrap-distance-bottom:0;mso-position-horizontal:absolute;mso-position-horizontal-relative:text;mso-position-vertical:absolute;mso-position-vertical-relative:text;mso-width-percent:0;mso-height-percent:0;mso-width-relative:margin;mso-height-relative:margin;v-text-anchor:middle" o:gfxdata="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" filled="f" strokecolor="#ed7d31 [3205]">
+              <v:rect w14:anchorId="69D2BC6E" id="Rectangle 17" o:spid="_x0000_s1026" style="position:absolute;margin-left:320.65pt;margin-top:92pt;width:126.15pt;height:7.2pt;z-index:251675648;visibility:visible;mso-wrap-style:square;mso-width-percent:0;mso-height-percent:0;mso-wrap-distance-left:9pt;mso-wrap-distance-top:0;mso-wrap-distance-right:9pt;mso-wrap-distance-bottom:0;mso-position-horizontal:absolute;mso-position-horizontal-relative:text;mso-position-vertical:absolute;mso-position-vertical-relative:text;mso-width-percent:0;mso-height-percent:0;mso-width-relative:margin;mso-height-relative:margin;v-text-anchor:middle" o:gfxdata="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" filled="f" strokecolor="#ed7d31 [3205]">
                 <v:stroke joinstyle="round"/>
               </v:rect>
             </w:pict>
@@ -2701,99 +2914,15 @@
         <mc:AlternateContent>
           <mc:Choice Requires="wps">
             <w:drawing>
-              <wp:anchor distT="0" distB="0" distL="114300" distR="114300" simplePos="0" relativeHeight="251679744" behindDoc="0" locked="0" layoutInCell="1" allowOverlap="1" wp14:anchorId="22B32496" wp14:editId="41D98C0A">
+              <wp:anchor distT="0" distB="0" distL="114300" distR="114300" simplePos="0" relativeHeight="251673600" behindDoc="0" locked="0" layoutInCell="1" allowOverlap="1" wp14:anchorId="70EFB082" wp14:editId="146583F8">
                 <wp:simplePos x="0" y="0"/>
                 <wp:positionH relativeFrom="column">
-                  <wp:posOffset>4142740</wp:posOffset>
+                  <wp:posOffset>4424681</wp:posOffset>
                 </wp:positionH>
                 <wp:positionV relativeFrom="paragraph">
-                  <wp:posOffset>1479550</wp:posOffset>
+                  <wp:posOffset>1061720</wp:posOffset>
                 </wp:positionV>
-                <wp:extent cx="1636395" cy="91440"/>
-                <wp:effectExtent l="0" t="0" r="20955" b="22860"/>
-                <wp:wrapNone/>
-                <wp:docPr id="19" name="Rectangle 19"/>
-                <wp:cNvGraphicFramePr/>
-                <a:graphic xmlns:a="http://schemas.openxmlformats.org/drawingml/2006/main">
-                  <a:graphicData uri="http://schemas.microsoft.com/office/word/2010/wordprocessingShape">
-                    <wps:wsp>
-                      <wps:cNvSpPr/>
-                      <wps:spPr>
-                        <a:xfrm>
-                          <a:off x="0" y="0"/>
-                          <a:ext cx="1636395" cy="91440"/>
-                        </a:xfrm>
-                        <a:prstGeom prst="rect">
-                          <a:avLst/>
-                        </a:prstGeom>
-                        <a:noFill/>
-                        <a:ln w="9525" cap="flat" cmpd="sng" algn="ctr">
-                          <a:solidFill>
-                            <a:schemeClr val="accent6"/>
-                          </a:solidFill>
-                          <a:prstDash val="solid"/>
-                          <a:round/>
-                          <a:headEnd type="none" w="med" len="med"/>
-                          <a:tailEnd type="none" w="med" len="med"/>
-                        </a:ln>
-                      </wps:spPr>
-                      <wps:style>
-                        <a:lnRef idx="0">
-                          <a:scrgbClr r="0" g="0" b="0"/>
-                        </a:lnRef>
-                        <a:fillRef idx="0">
-                          <a:scrgbClr r="0" g="0" b="0"/>
-                        </a:fillRef>
-                        <a:effectRef idx="0">
-                          <a:scrgbClr r="0" g="0" b="0"/>
-                        </a:effectRef>
-                        <a:fontRef idx="minor">
-                          <a:schemeClr val="accent6"/>
-                        </a:fontRef>
-                      </wps:style>
-                      <wps:bodyPr rot="0" spcFirstLastPara="0" vertOverflow="overflow" horzOverflow="overflow" vert="horz" wrap="square" lIns="91440" tIns="45720" rIns="91440" bIns="45720" numCol="1" spcCol="0" rtlCol="0" fromWordArt="0" anchor="ctr" anchorCtr="0" forceAA="0" compatLnSpc="1">
-                        <a:prstTxWarp prst="textNoShape">
-                          <a:avLst/>
-                        </a:prstTxWarp>
-                        <a:noAutofit/>
-                      </wps:bodyPr>
-                    </wps:wsp>
-                  </a:graphicData>
-                </a:graphic>
-                <wp14:sizeRelH relativeFrom="margin">
-                  <wp14:pctWidth>0</wp14:pctWidth>
-                </wp14:sizeRelH>
-                <wp14:sizeRelV relativeFrom="margin">
-                  <wp14:pctHeight>0</wp14:pctHeight>
-                </wp14:sizeRelV>
-              </wp:anchor>
-            </w:drawing>
-          </mc:Choice>
-          <mc:Fallback>
-            <w:pict>
-              <v:rect w14:anchorId="33229A0B" id="Rectangle 19" o:spid="_x0000_s1026" style="position:absolute;margin-left:326.2pt;margin-top:116.5pt;width:128.85pt;height:7.2pt;z-index:251679744;visibility:visible;mso-wrap-style:square;mso-width-percent:0;mso-height-percent:0;mso-wrap-distance-left:9pt;mso-wrap-distance-top:0;mso-wrap-distance-right:9pt;mso-wrap-distance-bottom:0;mso-position-horizontal:absolute;mso-position-horizontal-relative:text;mso-position-vertical:absolute;mso-position-vertical-relative:text;mso-width-percent:0;mso-height-percent:0;mso-width-relative:margin;mso-height-relative:margin;v-text-anchor:middle" o:gfxdata="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" filled="f" strokecolor="#70ad47 [3209]">
-                <v:stroke joinstyle="round"/>
-              </v:rect>
-            </w:pict>
-          </mc:Fallback>
-        </mc:AlternateContent>
-      </w:r>
-      <w:r>
-        <w:rPr>
-          <w:noProof/>
-        </w:rPr>
-        <mc:AlternateContent>
-          <mc:Choice Requires="wps">
-            <w:drawing>
-              <wp:anchor distT="0" distB="0" distL="114300" distR="114300" simplePos="0" relativeHeight="251673600" behindDoc="0" locked="0" layoutInCell="1" allowOverlap="1" wp14:anchorId="70EFB082" wp14:editId="2BFEB193">
-                <wp:simplePos x="0" y="0"/>
-                <wp:positionH relativeFrom="column">
-                  <wp:posOffset>4491355</wp:posOffset>
-                </wp:positionH>
-                <wp:positionV relativeFrom="paragraph">
-                  <wp:posOffset>749935</wp:posOffset>
-                </wp:positionV>
-                <wp:extent cx="1287780" cy="76200"/>
+                <wp:extent cx="1249680" cy="76200"/>
                 <wp:effectExtent l="0" t="0" r="26670" b="19050"/>
                 <wp:wrapNone/>
                 <wp:docPr id="15" name="Rectangle 15"/>
@@ -2805,7 +2934,7 @@
                       <wps:spPr>
                         <a:xfrm>
                           <a:off x="0" y="0"/>
-                          <a:ext cx="1287780" cy="76200"/>
+                          <a:ext cx="1249680" cy="76200"/>
                         </a:xfrm>
                         <a:prstGeom prst="rect">
                           <a:avLst/>
@@ -2844,12 +2973,15 @@
                     </wps:wsp>
                   </a:graphicData>
                 </a:graphic>
+                <wp14:sizeRelH relativeFrom="margin">
+                  <wp14:pctWidth>0</wp14:pctWidth>
+                </wp14:sizeRelH>
               </wp:anchor>
             </w:drawing>
           </mc:Choice>
           <mc:Fallback>
             <w:pict>
-              <v:rect w14:anchorId="17860ADC" id="Rectangle 15" o:spid="_x0000_s1026" style="position:absolute;margin-left:353.65pt;margin-top:59.05pt;width:101.4pt;height:6pt;z-index:251673600;visibility:visible;mso-wrap-style:square;mso-wrap-distance-left:9pt;mso-wrap-distance-top:0;mso-wrap-distance-right:9pt;mso-wrap-distance-bottom:0;mso-position-horizontal:absolute;mso-position-horizontal-relative:text;mso-position-vertical:absolute;mso-position-vertical-relative:text;v-text-anchor:middle" o:gfxdata="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" filled="f" strokecolor="#ed7d31 [3205]">
+              <v:rect w14:anchorId="324A1139" id="Rectangle 15" o:spid="_x0000_s1026" style="position:absolute;margin-left:348.4pt;margin-top:83.6pt;width:98.4pt;height:6pt;z-index:251673600;visibility:visible;mso-wrap-style:square;mso-width-percent:0;mso-wrap-distance-left:9pt;mso-wrap-distance-top:0;mso-wrap-distance-right:9pt;mso-wrap-distance-bottom:0;mso-position-horizontal:absolute;mso-position-horizontal-relative:text;mso-position-vertical:absolute;mso-position-vertical-relative:text;mso-width-percent:0;mso-width-relative:margin;v-text-anchor:middle" o:gfxdata="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" filled="f" strokecolor="#ed7d31 [3205]">
                 <v:stroke joinstyle="round"/>
               </v:rect>
             </w:pict>
@@ -2863,16 +2995,16 @@
         <mc:AlternateContent>
           <mc:Choice Requires="wps">
             <w:drawing>
-              <wp:anchor distT="0" distB="0" distL="114300" distR="114300" simplePos="0" relativeHeight="251671552" behindDoc="0" locked="0" layoutInCell="1" allowOverlap="1" wp14:anchorId="2474C5DD" wp14:editId="56C94791">
+              <wp:anchor distT="0" distB="0" distL="114300" distR="114300" simplePos="0" relativeHeight="251671552" behindDoc="0" locked="0" layoutInCell="1" allowOverlap="1" wp14:anchorId="2474C5DD" wp14:editId="6E194D79">
                 <wp:simplePos x="0" y="0"/>
                 <wp:positionH relativeFrom="column">
-                  <wp:posOffset>4491355</wp:posOffset>
+                  <wp:posOffset>4413251</wp:posOffset>
                 </wp:positionH>
                 <wp:positionV relativeFrom="paragraph">
-                  <wp:posOffset>643255</wp:posOffset>
+                  <wp:posOffset>955040</wp:posOffset>
                 </wp:positionV>
-                <wp:extent cx="1287780" cy="76200"/>
-                <wp:effectExtent l="0" t="0" r="26670" b="19050"/>
+                <wp:extent cx="1261110" cy="76200"/>
+                <wp:effectExtent l="0" t="0" r="15240" b="19050"/>
                 <wp:wrapNone/>
                 <wp:docPr id="13" name="Rectangle 13"/>
                 <wp:cNvGraphicFramePr/>
@@ -2883,7 +3015,7 @@
                       <wps:spPr>
                         <a:xfrm>
                           <a:off x="0" y="0"/>
-                          <a:ext cx="1287780" cy="76200"/>
+                          <a:ext cx="1261110" cy="76200"/>
                         </a:xfrm>
                         <a:prstGeom prst="rect">
                           <a:avLst/>
@@ -2922,12 +3054,15 @@
                     </wps:wsp>
                   </a:graphicData>
                 </a:graphic>
+                <wp14:sizeRelH relativeFrom="margin">
+                  <wp14:pctWidth>0</wp14:pctWidth>
+                </wp14:sizeRelH>
               </wp:anchor>
             </w:drawing>
           </mc:Choice>
           <mc:Fallback>
             <w:pict>
-              <v:rect w14:anchorId="69EBFDEB" id="Rectangle 13" o:spid="_x0000_s1026" style="position:absolute;margin-left:353.65pt;margin-top:50.65pt;width:101.4pt;height:6pt;z-index:251671552;visibility:visible;mso-wrap-style:square;mso-wrap-distance-left:9pt;mso-wrap-distance-top:0;mso-wrap-distance-right:9pt;mso-wrap-distance-bottom:0;mso-position-horizontal:absolute;mso-position-horizontal-relative:text;mso-position-vertical:absolute;mso-position-vertical-relative:text;v-text-anchor:middle" o:gfxdata="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" filled="f" strokecolor="#ed7d31 [3205]">
+              <v:rect w14:anchorId="1DAA6BAB" id="Rectangle 13" o:spid="_x0000_s1026" style="position:absolute;margin-left:347.5pt;margin-top:75.2pt;width:99.3pt;height:6pt;z-index:251671552;visibility:visible;mso-wrap-style:square;mso-width-percent:0;mso-wrap-distance-left:9pt;mso-wrap-distance-top:0;mso-wrap-distance-right:9pt;mso-wrap-distance-bottom:0;mso-position-horizontal:absolute;mso-position-horizontal-relative:text;mso-position-vertical:absolute;mso-position-vertical-relative:text;mso-width-percent:0;mso-width-relative:margin;v-text-anchor:middle" o:gfxdata="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" filled="f" strokecolor="#ed7d31 [3205]">
                 <v:stroke joinstyle="round"/>
               </v:rect>
             </w:pict>
@@ -2941,16 +3076,16 @@
         <mc:AlternateContent>
           <mc:Choice Requires="wps">
             <w:drawing>
-              <wp:anchor distT="0" distB="0" distL="114300" distR="114300" simplePos="0" relativeHeight="251677696" behindDoc="0" locked="0" layoutInCell="1" allowOverlap="1" wp14:anchorId="67F39F06" wp14:editId="48770947">
+              <wp:anchor distT="0" distB="0" distL="114300" distR="114300" simplePos="0" relativeHeight="251677696" behindDoc="0" locked="0" layoutInCell="1" allowOverlap="1" wp14:anchorId="67F39F06" wp14:editId="4A97C27B">
                 <wp:simplePos x="0" y="0"/>
                 <wp:positionH relativeFrom="column">
-                  <wp:posOffset>4142740</wp:posOffset>
+                  <wp:posOffset>4072255</wp:posOffset>
                 </wp:positionH>
                 <wp:positionV relativeFrom="paragraph">
-                  <wp:posOffset>262255</wp:posOffset>
+                  <wp:posOffset>469265</wp:posOffset>
                 </wp:positionV>
-                <wp:extent cx="1636395" cy="91440"/>
-                <wp:effectExtent l="0" t="0" r="20955" b="22860"/>
+                <wp:extent cx="1602105" cy="100965"/>
+                <wp:effectExtent l="0" t="0" r="17145" b="13335"/>
                 <wp:wrapNone/>
                 <wp:docPr id="18" name="Rectangle 18"/>
                 <wp:cNvGraphicFramePr/>
@@ -2961,7 +3096,7 @@
                       <wps:spPr>
                         <a:xfrm>
                           <a:off x="0" y="0"/>
-                          <a:ext cx="1636395" cy="91440"/>
+                          <a:ext cx="1602105" cy="100965"/>
                         </a:xfrm>
                         <a:prstGeom prst="rect">
                           <a:avLst/>
@@ -3011,7 +3146,7 @@
           </mc:Choice>
           <mc:Fallback>
             <w:pict>
-              <v:rect w14:anchorId="540A0727" id="Rectangle 18" o:spid="_x0000_s1026" style="position:absolute;margin-left:326.2pt;margin-top:20.65pt;width:128.85pt;height:7.2pt;z-index:251677696;visibility:visible;mso-wrap-style:square;mso-width-percent:0;mso-height-percent:0;mso-wrap-distance-left:9pt;mso-wrap-distance-top:0;mso-wrap-distance-right:9pt;mso-wrap-distance-bottom:0;mso-position-horizontal:absolute;mso-position-horizontal-relative:text;mso-position-vertical:absolute;mso-position-vertical-relative:text;mso-width-percent:0;mso-height-percent:0;mso-width-relative:margin;mso-height-relative:margin;v-text-anchor:middle" o:gfxdata="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" filled="f" strokecolor="#ed7d31 [3205]">
+              <v:rect w14:anchorId="04967EE2" id="Rectangle 18" o:spid="_x0000_s1026" style="position:absolute;margin-left:320.65pt;margin-top:36.95pt;width:126.15pt;height:7.95pt;z-index:251677696;visibility:visible;mso-wrap-style:square;mso-width-percent:0;mso-height-percent:0;mso-wrap-distance-left:9pt;mso-wrap-distance-top:0;mso-wrap-distance-right:9pt;mso-wrap-distance-bottom:0;mso-position-horizontal:absolute;mso-position-horizontal-relative:text;mso-position-vertical:absolute;mso-position-vertical-relative:text;mso-width-percent:0;mso-height-percent:0;mso-width-relative:margin;mso-height-relative:margin;v-text-anchor:middle" o:gfxdata="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" filled="f" strokecolor="#ed7d31 [3205]">
                 <v:stroke joinstyle="round"/>
               </v:rect>
             </w:pict>
@@ -3023,10 +3158,18 @@
           <w:noProof/>
         </w:rPr>
         <w:drawing>
-          <wp:inline distT="0" distB="0" distL="0" distR="0" wp14:anchorId="53C6943A" wp14:editId="2DDC8EA4">
-            <wp:extent cx="5831302" cy="3140710"/>
-            <wp:effectExtent l="19050" t="19050" r="17145" b="21590"/>
-            <wp:docPr id="12" name="Image 12"/>
+          <wp:anchor distT="0" distB="0" distL="114300" distR="114300" simplePos="0" relativeHeight="251656190" behindDoc="0" locked="0" layoutInCell="1" allowOverlap="1" wp14:anchorId="4433AB80" wp14:editId="74D12ED3">
+            <wp:simplePos x="0" y="0"/>
+            <wp:positionH relativeFrom="margin">
+              <wp:align>center</wp:align>
+            </wp:positionH>
+            <wp:positionV relativeFrom="paragraph">
+              <wp:posOffset>234950</wp:posOffset>
+            </wp:positionV>
+            <wp:extent cx="5722620" cy="3087370"/>
+            <wp:effectExtent l="19050" t="19050" r="11430" b="17780"/>
+            <wp:wrapTopAndBottom/>
+            <wp:docPr id="22" name="Image 22"/>
             <wp:cNvGraphicFramePr>
               <a:graphicFrameLocks xmlns:a="http://schemas.openxmlformats.org/drawingml/2006/main" noChangeAspect="1"/>
             </wp:cNvGraphicFramePr>
@@ -3038,14 +3181,20 @@
                     <pic:cNvPicPr/>
                   </pic:nvPicPr>
                   <pic:blipFill rotWithShape="1">
-                    <a:blip r:embed="rId16"/>
-                    <a:srcRect l="20677" t="6925" r="-1" b="24716"/>
+                    <a:blip r:embed="rId16" cstate="print">
+                      <a:extLst>
+                        <a:ext uri="{28A0092B-C50C-407E-A947-70E740481C1C}">
+                          <a14:useLocalDpi xmlns:a14="http://schemas.microsoft.com/office/drawing/2010/main" val="0"/>
+                        </a:ext>
+                      </a:extLst>
+                    </a:blip>
+                    <a:srcRect l="20338" t="6878" b="24339"/>
                     <a:stretch/>
                   </pic:blipFill>
                   <pic:spPr bwMode="auto">
                     <a:xfrm>
                       <a:off x="0" y="0"/>
-                      <a:ext cx="5892672" cy="3173764"/>
+                      <a:ext cx="5722620" cy="3087370"/>
                     </a:xfrm>
                     <a:prstGeom prst="rect">
                       <a:avLst/>
@@ -3064,14 +3213,26 @@
                 </pic:pic>
               </a:graphicData>
             </a:graphic>
-          </wp:inline>
+            <wp14:sizeRelH relativeFrom="margin">
+              <wp14:pctWidth>0</wp14:pctWidth>
+            </wp14:sizeRelH>
+            <wp14:sizeRelV relativeFrom="margin">
+              <wp14:pctHeight>0</wp14:pctHeight>
+            </wp14:sizeRelV>
+          </wp:anchor>
         </w:drawing>
       </w:r>
+      <w:r>
+        <w:rPr>
+          <w:b/>
+          <w:bCs/>
+        </w:rPr>
+        <w:t>Exemple :</w:t>
+      </w:r>
     </w:p>
     <w:p>
       <w:pPr>
         <w:ind w:firstLine="0"/>
-        <w:jc w:val="center"/>
         <w:rPr>
           <w:b/>
           <w:bCs/>
@@ -3083,7 +3244,7 @@
       <w:pPr>
         <w:pStyle w:val="Titre2"/>
       </w:pPr>
-      <w:bookmarkStart w:id="12" w:name="_Toc78536081"/>
+      <w:bookmarkStart w:id="12" w:name="_Toc78555201"/>
       <w:r>
         <w:t>Full auto</w:t>
       </w:r>
@@ -3125,11 +3286,243 @@
     </w:p>
     <w:p>
       <w:pPr>
+        <w:pStyle w:val="Titre1"/>
+      </w:pPr>
+      <w:bookmarkStart w:id="13" w:name="_Toc78555202"/>
+      <w:r>
+        <w:lastRenderedPageBreak/>
+        <w:t>Style</w:t>
+      </w:r>
+      <w:bookmarkEnd w:id="13"/>
+    </w:p>
+    <w:p>
+      <w:pPr>
+        <w:pStyle w:val="Titre2"/>
+      </w:pPr>
+      <w:bookmarkStart w:id="14" w:name="_Toc78555203"/>
+      <w:r>
+        <w:t>L</w:t>
+      </w:r>
+      <w:r>
+        <w:t>abel</w:t>
+      </w:r>
+      <w:bookmarkEnd w:id="14"/>
+    </w:p>
+    <w:p>
+      <w:r>
+        <w:t>Par défaut, l’étiquette des couches sources, destination et statement sont activées. Les étiquettes correspondront aux attributs choisis lors du choix des couches.</w:t>
+      </w:r>
+    </w:p>
+    <w:p>
+      <w:pPr>
         <w:ind w:firstLine="0"/>
+        <w:rPr>
+          <w:b/>
+          <w:bCs/>
+        </w:rPr>
+      </w:pPr>
+      <w:r>
+        <w:rPr>
+          <w:noProof/>
+        </w:rPr>
+        <w:drawing>
+          <wp:anchor distT="0" distB="0" distL="114300" distR="114300" simplePos="0" relativeHeight="251680768" behindDoc="0" locked="0" layoutInCell="1" allowOverlap="1" wp14:anchorId="37A2DB8C" wp14:editId="231CE7B5">
+            <wp:simplePos x="0" y="0"/>
+            <wp:positionH relativeFrom="margin">
+              <wp:align>center</wp:align>
+            </wp:positionH>
+            <wp:positionV relativeFrom="paragraph">
+              <wp:posOffset>353060</wp:posOffset>
+            </wp:positionV>
+            <wp:extent cx="3533775" cy="3515995"/>
+            <wp:effectExtent l="19050" t="19050" r="28575" b="27305"/>
+            <wp:wrapTopAndBottom/>
+            <wp:docPr id="23" name="Image 23"/>
+            <wp:cNvGraphicFramePr>
+              <a:graphicFrameLocks xmlns:a="http://schemas.openxmlformats.org/drawingml/2006/main" noChangeAspect="1"/>
+            </wp:cNvGraphicFramePr>
+            <a:graphic xmlns:a="http://schemas.openxmlformats.org/drawingml/2006/main">
+              <a:graphicData uri="http://schemas.openxmlformats.org/drawingml/2006/picture">
+                <pic:pic xmlns:pic="http://schemas.openxmlformats.org/drawingml/2006/picture">
+                  <pic:nvPicPr>
+                    <pic:cNvPr id="1" name=""/>
+                    <pic:cNvPicPr/>
+                  </pic:nvPicPr>
+                  <pic:blipFill rotWithShape="1">
+                    <a:blip r:embed="rId17" cstate="print">
+                      <a:extLst>
+                        <a:ext uri="{28A0092B-C50C-407E-A947-70E740481C1C}">
+                          <a14:useLocalDpi xmlns:a14="http://schemas.microsoft.com/office/drawing/2010/main" val="0"/>
+                        </a:ext>
+                      </a:extLst>
+                    </a:blip>
+                    <a:srcRect l="20522" t="6826" r="24560" b="5733"/>
+                    <a:stretch/>
+                  </pic:blipFill>
+                  <pic:spPr bwMode="auto">
+                    <a:xfrm>
+                      <a:off x="0" y="0"/>
+                      <a:ext cx="3533775" cy="3515995"/>
+                    </a:xfrm>
+                    <a:prstGeom prst="rect">
+                      <a:avLst/>
+                    </a:prstGeom>
+                    <a:ln>
+                      <a:solidFill>
+                        <a:schemeClr val="tx1"/>
+                      </a:solidFill>
+                    </a:ln>
+                    <a:extLst>
+                      <a:ext uri="{53640926-AAD7-44D8-BBD7-CCE9431645EC}">
+                        <a14:shadowObscured xmlns:a14="http://schemas.microsoft.com/office/drawing/2010/main"/>
+                      </a:ext>
+                    </a:extLst>
+                  </pic:spPr>
+                </pic:pic>
+              </a:graphicData>
+            </a:graphic>
+            <wp14:sizeRelH relativeFrom="margin">
+              <wp14:pctWidth>0</wp14:pctWidth>
+            </wp14:sizeRelH>
+            <wp14:sizeRelV relativeFrom="margin">
+              <wp14:pctHeight>0</wp14:pctHeight>
+            </wp14:sizeRelV>
+          </wp:anchor>
+        </w:drawing>
+      </w:r>
+      <w:r>
+        <w:rPr>
+          <w:b/>
+          <w:bCs/>
+        </w:rPr>
+        <w:t>Exemple :</w:t>
+      </w:r>
+    </w:p>
+    <w:p>
+      <w:pPr>
+        <w:ind w:firstLine="0"/>
+        <w:rPr>
+          <w:noProof/>
+        </w:rPr>
+      </w:pPr>
+    </w:p>
+    <w:p>
+      <w:pPr>
+        <w:ind w:firstLine="0"/>
+        <w:rPr>
+          <w:b/>
+          <w:bCs/>
+        </w:rPr>
+      </w:pPr>
+    </w:p>
+    <w:p>
+      <w:pPr>
+        <w:ind w:firstLine="0"/>
+      </w:pPr>
+      <w:r>
+        <w:rPr>
+          <w:noProof/>
+        </w:rPr>
+        <w:drawing>
+          <wp:anchor distT="0" distB="0" distL="114300" distR="114300" simplePos="0" relativeHeight="251681792" behindDoc="0" locked="0" layoutInCell="1" allowOverlap="1" wp14:anchorId="611EDFAA" wp14:editId="54FB1B62">
+            <wp:simplePos x="0" y="0"/>
+            <wp:positionH relativeFrom="margin">
+              <wp:align>center</wp:align>
+            </wp:positionH>
+            <wp:positionV relativeFrom="paragraph">
+              <wp:posOffset>586105</wp:posOffset>
+            </wp:positionV>
+            <wp:extent cx="5093335" cy="611505"/>
+            <wp:effectExtent l="19050" t="19050" r="12065" b="17145"/>
+            <wp:wrapTopAndBottom/>
+            <wp:docPr id="24" name="Image 24"/>
+            <wp:cNvGraphicFramePr>
+              <a:graphicFrameLocks xmlns:a="http://schemas.openxmlformats.org/drawingml/2006/main" noChangeAspect="1"/>
+            </wp:cNvGraphicFramePr>
+            <a:graphic xmlns:a="http://schemas.openxmlformats.org/drawingml/2006/main">
+              <a:graphicData uri="http://schemas.openxmlformats.org/drawingml/2006/picture">
+                <pic:pic xmlns:pic="http://schemas.openxmlformats.org/drawingml/2006/picture">
+                  <pic:nvPicPr>
+                    <pic:cNvPr id="1" name=""/>
+                    <pic:cNvPicPr/>
+                  </pic:nvPicPr>
+                  <pic:blipFill rotWithShape="1">
+                    <a:blip r:embed="rId18">
+                      <a:extLst>
+                        <a:ext uri="{28A0092B-C50C-407E-A947-70E740481C1C}">
+                          <a14:useLocalDpi xmlns:a14="http://schemas.microsoft.com/office/drawing/2010/main" val="0"/>
+                        </a:ext>
+                      </a:extLst>
+                    </a:blip>
+                    <a:srcRect l="75650" t="18040" r="170" b="77312"/>
+                    <a:stretch/>
+                  </pic:blipFill>
+                  <pic:spPr bwMode="auto">
+                    <a:xfrm>
+                      <a:off x="0" y="0"/>
+                      <a:ext cx="5093335" cy="611505"/>
+                    </a:xfrm>
+                    <a:prstGeom prst="rect">
+                      <a:avLst/>
+                    </a:prstGeom>
+                    <a:ln>
+                      <a:solidFill>
+                        <a:schemeClr val="tx1"/>
+                      </a:solidFill>
+                    </a:ln>
+                    <a:extLst>
+                      <a:ext uri="{53640926-AAD7-44D8-BBD7-CCE9431645EC}">
+                        <a14:shadowObscured xmlns:a14="http://schemas.microsoft.com/office/drawing/2010/main"/>
+                      </a:ext>
+                    </a:extLst>
+                  </pic:spPr>
+                </pic:pic>
+              </a:graphicData>
+            </a:graphic>
+            <wp14:sizeRelH relativeFrom="margin">
+              <wp14:pctWidth>0</wp14:pctWidth>
+            </wp14:sizeRelH>
+            <wp14:sizeRelV relativeFrom="margin">
+              <wp14:pctHeight>0</wp14:pctHeight>
+            </wp14:sizeRelV>
+          </wp:anchor>
+        </w:drawing>
+      </w:r>
+      <w:r>
+        <w:t>Il est possible de les afficher/masquer en cochant/décochant les cases correspondantes dans le widget.</w:t>
+      </w:r>
+    </w:p>
+    <w:p>
+      <w:pPr>
+        <w:ind w:firstLine="0"/>
+        <w:rPr>
+          <w:noProof/>
+        </w:rPr>
+      </w:pPr>
+    </w:p>
+    <w:p>
+      <w:pPr>
+        <w:ind w:firstLine="0"/>
+        <w:rPr>
+          <w:noProof/>
+        </w:rPr>
+      </w:pPr>
+    </w:p>
+    <w:p>
+      <w:pPr>
+        <w:ind w:firstLine="0"/>
+        <w:rPr>
+          <w:noProof/>
+        </w:rPr>
+      </w:pPr>
+    </w:p>
+    <w:p>
+      <w:pPr>
+        <w:ind w:firstLine="0"/>
       </w:pPr>
     </w:p>
     <w:sectPr>
-      <w:footerReference w:type="default" r:id="rId17"/>
+      <w:footerReference w:type="default" r:id="rId19"/>
       <w:pgSz w:w="11906" w:h="16838"/>
       <w:pgMar w:top="1417" w:right="1417" w:bottom="1417" w:left="1417" w:header="708" w:footer="708" w:gutter="0"/>
       <w:cols w:space="708"/>

</xml_diff>

<commit_message>
Correction bug projection & Choix sur le changement de symbol
</commit_message>
<xml_diff>
--- a/diagwayprojection/Guide_Utilisation.docx
+++ b/diagwayprojection/Guide_Utilisation.docx
@@ -41,7 +41,7 @@
         <w:ind w:left="432" w:hanging="432"/>
       </w:pPr>
       <w:bookmarkStart w:id="0" w:name="_Toc78208335"/>
-      <w:bookmarkStart w:id="1" w:name="_Toc78555193"/>
+      <w:bookmarkStart w:id="1" w:name="_Toc78555244"/>
       <w:r>
         <w:t>Sommaire :</w:t>
       </w:r>
@@ -73,7 +73,7 @@
       <w:r>
         <w:fldChar w:fldCharType="separate"/>
       </w:r>
-      <w:hyperlink w:anchor="_Toc78555193" w:history="1">
+      <w:hyperlink w:anchor="_Toc78555244" w:history="1">
         <w:r>
           <w:rPr>
             <w:rStyle w:val="Lienhypertexte"/>
@@ -100,7 +100,7 @@
             <w:noProof/>
             <w:webHidden/>
           </w:rPr>
-          <w:instrText xml:space="preserve"> PAGEREF _Toc78555193 \h </w:instrText>
+          <w:instrText xml:space="preserve"> PAGEREF _Toc78555244 \h </w:instrText>
         </w:r>
         <w:r>
           <w:rPr>
@@ -145,7 +145,7 @@
           <w:lang w:eastAsia="fr-FR"/>
         </w:rPr>
       </w:pPr>
-      <w:hyperlink w:anchor="_Toc78555194" w:history="1">
+      <w:hyperlink w:anchor="_Toc78555245" w:history="1">
         <w:r>
           <w:rPr>
             <w:rStyle w:val="Lienhypertexte"/>
@@ -188,7 +188,7 @@
             <w:noProof/>
             <w:webHidden/>
           </w:rPr>
-          <w:instrText xml:space="preserve"> PAGEREF _Toc78555194 \h </w:instrText>
+          <w:instrText xml:space="preserve"> PAGEREF _Toc78555245 \h </w:instrText>
         </w:r>
         <w:r>
           <w:rPr>
@@ -233,7 +233,7 @@
           <w:lang w:eastAsia="fr-FR"/>
         </w:rPr>
       </w:pPr>
-      <w:hyperlink w:anchor="_Toc78555195" w:history="1">
+      <w:hyperlink w:anchor="_Toc78555246" w:history="1">
         <w:r>
           <w:rPr>
             <w:rStyle w:val="Lienhypertexte"/>
@@ -276,7 +276,7 @@
             <w:noProof/>
             <w:webHidden/>
           </w:rPr>
-          <w:instrText xml:space="preserve"> PAGEREF _Toc78555195 \h </w:instrText>
+          <w:instrText xml:space="preserve"> PAGEREF _Toc78555246 \h </w:instrText>
         </w:r>
         <w:r>
           <w:rPr>
@@ -321,7 +321,7 @@
           <w:lang w:eastAsia="fr-FR"/>
         </w:rPr>
       </w:pPr>
-      <w:hyperlink w:anchor="_Toc78555196" w:history="1">
+      <w:hyperlink w:anchor="_Toc78555247" w:history="1">
         <w:r>
           <w:rPr>
             <w:rStyle w:val="Lienhypertexte"/>
@@ -364,7 +364,7 @@
             <w:noProof/>
             <w:webHidden/>
           </w:rPr>
-          <w:instrText xml:space="preserve"> PAGEREF _Toc78555196 \h </w:instrText>
+          <w:instrText xml:space="preserve"> PAGEREF _Toc78555247 \h </w:instrText>
         </w:r>
         <w:r>
           <w:rPr>
@@ -409,7 +409,7 @@
           <w:lang w:eastAsia="fr-FR"/>
         </w:rPr>
       </w:pPr>
-      <w:hyperlink w:anchor="_Toc78555197" w:history="1">
+      <w:hyperlink w:anchor="_Toc78555248" w:history="1">
         <w:r>
           <w:rPr>
             <w:rStyle w:val="Lienhypertexte"/>
@@ -452,7 +452,7 @@
             <w:noProof/>
             <w:webHidden/>
           </w:rPr>
-          <w:instrText xml:space="preserve"> PAGEREF _Toc78555197 \h </w:instrText>
+          <w:instrText xml:space="preserve"> PAGEREF _Toc78555248 \h </w:instrText>
         </w:r>
         <w:r>
           <w:rPr>
@@ -497,7 +497,7 @@
           <w:lang w:eastAsia="fr-FR"/>
         </w:rPr>
       </w:pPr>
-      <w:hyperlink w:anchor="_Toc78555198" w:history="1">
+      <w:hyperlink w:anchor="_Toc78555249" w:history="1">
         <w:r>
           <w:rPr>
             <w:rStyle w:val="Lienhypertexte"/>
@@ -540,7 +540,7 @@
             <w:noProof/>
             <w:webHidden/>
           </w:rPr>
-          <w:instrText xml:space="preserve"> PAGEREF _Toc78555198 \h </w:instrText>
+          <w:instrText xml:space="preserve"> PAGEREF _Toc78555249 \h </w:instrText>
         </w:r>
         <w:r>
           <w:rPr>
@@ -585,7 +585,7 @@
           <w:lang w:eastAsia="fr-FR"/>
         </w:rPr>
       </w:pPr>
-      <w:hyperlink w:anchor="_Toc78555199" w:history="1">
+      <w:hyperlink w:anchor="_Toc78555250" w:history="1">
         <w:r>
           <w:rPr>
             <w:rStyle w:val="Lienhypertexte"/>
@@ -628,7 +628,7 @@
             <w:noProof/>
             <w:webHidden/>
           </w:rPr>
-          <w:instrText xml:space="preserve"> PAGEREF _Toc78555199 \h </w:instrText>
+          <w:instrText xml:space="preserve"> PAGEREF _Toc78555250 \h </w:instrText>
         </w:r>
         <w:r>
           <w:rPr>
@@ -673,7 +673,7 @@
           <w:lang w:eastAsia="fr-FR"/>
         </w:rPr>
       </w:pPr>
-      <w:hyperlink w:anchor="_Toc78555200" w:history="1">
+      <w:hyperlink w:anchor="_Toc78555251" w:history="1">
         <w:r>
           <w:rPr>
             <w:rStyle w:val="Lienhypertexte"/>
@@ -716,7 +716,7 @@
             <w:noProof/>
             <w:webHidden/>
           </w:rPr>
-          <w:instrText xml:space="preserve"> PAGEREF _Toc78555200 \h </w:instrText>
+          <w:instrText xml:space="preserve"> PAGEREF _Toc78555251 \h </w:instrText>
         </w:r>
         <w:r>
           <w:rPr>
@@ -761,7 +761,7 @@
           <w:lang w:eastAsia="fr-FR"/>
         </w:rPr>
       </w:pPr>
-      <w:hyperlink w:anchor="_Toc78555201" w:history="1">
+      <w:hyperlink w:anchor="_Toc78555252" w:history="1">
         <w:r>
           <w:rPr>
             <w:rStyle w:val="Lienhypertexte"/>
@@ -804,7 +804,7 @@
             <w:noProof/>
             <w:webHidden/>
           </w:rPr>
-          <w:instrText xml:space="preserve"> PAGEREF _Toc78555201 \h </w:instrText>
+          <w:instrText xml:space="preserve"> PAGEREF _Toc78555252 \h </w:instrText>
         </w:r>
         <w:r>
           <w:rPr>
@@ -849,7 +849,7 @@
           <w:lang w:eastAsia="fr-FR"/>
         </w:rPr>
       </w:pPr>
-      <w:hyperlink w:anchor="_Toc78555202" w:history="1">
+      <w:hyperlink w:anchor="_Toc78555253" w:history="1">
         <w:r>
           <w:rPr>
             <w:rStyle w:val="Lienhypertexte"/>
@@ -892,7 +892,7 @@
             <w:noProof/>
             <w:webHidden/>
           </w:rPr>
-          <w:instrText xml:space="preserve"> PAGEREF _Toc78555202 \h </w:instrText>
+          <w:instrText xml:space="preserve"> PAGEREF _Toc78555253 \h </w:instrText>
         </w:r>
         <w:r>
           <w:rPr>
@@ -937,7 +937,7 @@
           <w:lang w:eastAsia="fr-FR"/>
         </w:rPr>
       </w:pPr>
-      <w:hyperlink w:anchor="_Toc78555203" w:history="1">
+      <w:hyperlink w:anchor="_Toc78555254" w:history="1">
         <w:r>
           <w:rPr>
             <w:rStyle w:val="Lienhypertexte"/>
@@ -959,7 +959,7 @@
             <w:rStyle w:val="Lienhypertexte"/>
             <w:noProof/>
           </w:rPr>
-          <w:t>label</w:t>
+          <w:t>Label</w:t>
         </w:r>
         <w:r>
           <w:rPr>
@@ -980,7 +980,7 @@
             <w:noProof/>
             <w:webHidden/>
           </w:rPr>
-          <w:instrText xml:space="preserve"> PAGEREF _Toc78555203 \h </w:instrText>
+          <w:instrText xml:space="preserve"> PAGEREF _Toc78555254 \h </w:instrText>
         </w:r>
         <w:r>
           <w:rPr>
@@ -1031,7 +1031,7 @@
         <w:pStyle w:val="Titre1"/>
       </w:pPr>
       <w:bookmarkStart w:id="2" w:name="_Toc78208336"/>
-      <w:bookmarkStart w:id="3" w:name="_Toc78555194"/>
+      <w:bookmarkStart w:id="3" w:name="_Toc78555245"/>
       <w:r>
         <w:t>Installation</w:t>
       </w:r>
@@ -1451,7 +1451,7 @@
         <w:pStyle w:val="Titre1"/>
       </w:pPr>
       <w:bookmarkStart w:id="4" w:name="_Toc78208337"/>
-      <w:bookmarkStart w:id="5" w:name="_Toc78555195"/>
+      <w:bookmarkStart w:id="5" w:name="_Toc78555246"/>
       <w:r>
         <w:lastRenderedPageBreak/>
         <w:t>Configuration</w:t>
@@ -1464,7 +1464,7 @@
         <w:pStyle w:val="Titre2"/>
       </w:pPr>
       <w:bookmarkStart w:id="6" w:name="_Toc78208338"/>
-      <w:bookmarkStart w:id="7" w:name="_Toc78555196"/>
+      <w:bookmarkStart w:id="7" w:name="_Toc78555247"/>
       <w:r>
         <w:t>« Create a new file »</w:t>
       </w:r>
@@ -1527,13 +1527,7 @@
         <w:t xml:space="preserve"> </w:t>
       </w:r>
       <w:r>
-        <w:t xml:space="preserve">Il s’agit de la couche qui va être projetée. Le plus souvent, ce seront les </w:t>
-      </w:r>
-      <w:r>
-        <w:t>données</w:t>
-      </w:r>
-      <w:r>
-        <w:t xml:space="preserve"> terrains. Il faudra ensuite donner un attribut qui servira d’identification pour la projection.</w:t>
+        <w:t>Il s’agit de la couche qui va être projetée. Le plus souvent, ce seront les données terrains. Il faudra ensuite donner un attribut qui servira d’identification pour la projection.</w:t>
       </w:r>
     </w:p>
     <w:p>
@@ -1697,7 +1691,7 @@
       <w:pPr>
         <w:pStyle w:val="Titre2"/>
       </w:pPr>
-      <w:bookmarkStart w:id="8" w:name="_Toc78555197"/>
+      <w:bookmarkStart w:id="8" w:name="_Toc78555248"/>
       <w:r>
         <w:t>« Complete a file »</w:t>
       </w:r>
@@ -1925,40 +1919,6 @@
     <w:p>
       <w:pPr>
         <w:ind w:firstLine="0"/>
-        <w:rPr>
-          <w:color w:val="FF0000"/>
-        </w:rPr>
-      </w:pPr>
-      <w:r>
-        <w:rPr>
-          <w:color w:val="FF0000"/>
-        </w:rPr>
-        <w:t xml:space="preserve">Les couches sélectionnées doivent être en </w:t>
-      </w:r>
-      <w:r>
-        <w:rPr>
-          <w:color w:val="FF0000"/>
-        </w:rPr>
-        <w:t xml:space="preserve">projection </w:t>
-      </w:r>
-      <w:r>
-        <w:rPr>
-          <w:b/>
-          <w:bCs/>
-          <w:color w:val="FF0000"/>
-        </w:rPr>
-        <w:t>Lambert93</w:t>
-      </w:r>
-      <w:r>
-        <w:rPr>
-          <w:color w:val="FF0000"/>
-        </w:rPr>
-        <w:t>, sinon le plugin ne fonctionnera pas.</w:t>
-      </w:r>
-    </w:p>
-    <w:p>
-      <w:pPr>
-        <w:ind w:firstLine="0"/>
       </w:pPr>
       <w:r>
         <w:t>Après avoir choisi vos couches et l’emplacement du fich</w:t>
@@ -2050,7 +2010,7 @@
       <w:pPr>
         <w:pStyle w:val="Titre1"/>
       </w:pPr>
-      <w:bookmarkStart w:id="9" w:name="_Toc78555198"/>
+      <w:bookmarkStart w:id="9" w:name="_Toc78555249"/>
       <w:r>
         <w:lastRenderedPageBreak/>
         <w:t>Utilisation</w:t>
@@ -2083,7 +2043,7 @@
       <w:pPr>
         <w:pStyle w:val="Titre2"/>
       </w:pPr>
-      <w:bookmarkStart w:id="10" w:name="_Toc78555199"/>
+      <w:bookmarkStart w:id="10" w:name="_Toc78555250"/>
       <w:r>
         <w:t>Manuel</w:t>
       </w:r>
@@ -2170,7 +2130,7 @@
           </mc:Choice>
           <mc:Fallback>
             <w:pict>
-              <v:rect w14:anchorId="1B9640A1" id="Rectangle 11" o:spid="_x0000_s1026" style="position:absolute;margin-left:114.85pt;margin-top:53.9pt;width:226.7pt;height:12.9pt;z-index:251670528;visibility:visible;mso-wrap-style:square;mso-width-percent:0;mso-height-percent:0;mso-wrap-distance-left:9pt;mso-wrap-distance-top:0;mso-wrap-distance-right:9pt;mso-wrap-distance-bottom:0;mso-position-horizontal:absolute;mso-position-horizontal-relative:text;mso-position-vertical:absolute;mso-position-vertical-relative:text;mso-width-percent:0;mso-height-percent:0;mso-width-relative:margin;mso-height-relative:margin;v-text-anchor:middle" o:gfxdata="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" filled="f" strokecolor="#ed7d31 [3205]" strokeweight="1pt">
+              <v:rect w14:anchorId="4F5B1766" id="Rectangle 11" o:spid="_x0000_s1026" style="position:absolute;margin-left:114.85pt;margin-top:53.9pt;width:226.7pt;height:12.9pt;z-index:251670528;visibility:visible;mso-wrap-style:square;mso-width-percent:0;mso-height-percent:0;mso-wrap-distance-left:9pt;mso-wrap-distance-top:0;mso-wrap-distance-right:9pt;mso-wrap-distance-bottom:0;mso-position-horizontal:absolute;mso-position-horizontal-relative:text;mso-position-vertical:absolute;mso-position-vertical-relative:text;mso-width-percent:0;mso-height-percent:0;mso-width-relative:margin;mso-height-relative:margin;v-text-anchor:middle" o:gfxdata="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" filled="f" strokecolor="#ed7d31 [3205]" strokeweight="1pt">
                 <v:stroke joinstyle="round"/>
               </v:rect>
             </w:pict>
@@ -2254,7 +2214,7 @@
           </mc:Choice>
           <mc:Fallback>
             <w:pict>
-              <v:rect w14:anchorId="5A516135" id="Rectangle 10" o:spid="_x0000_s1026" style="position:absolute;margin-left:114.1pt;margin-top:221.3pt;width:227.45pt;height:13.95pt;z-index:251668480;visibility:visible;mso-wrap-style:square;mso-width-percent:0;mso-height-percent:0;mso-wrap-distance-left:9pt;mso-wrap-distance-top:0;mso-wrap-distance-right:9pt;mso-wrap-distance-bottom:0;mso-position-horizontal:absolute;mso-position-horizontal-relative:text;mso-position-vertical:absolute;mso-position-vertical-relative:text;mso-width-percent:0;mso-height-percent:0;mso-width-relative:margin;mso-height-relative:margin;v-text-anchor:middle" o:gfxdata="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" filled="f" strokecolor="#ed7d31 [3205]" strokeweight="1pt">
+              <v:rect w14:anchorId="69AF23E0" id="Rectangle 10" o:spid="_x0000_s1026" style="position:absolute;margin-left:114.1pt;margin-top:221.3pt;width:227.45pt;height:13.95pt;z-index:251668480;visibility:visible;mso-wrap-style:square;mso-width-percent:0;mso-height-percent:0;mso-wrap-distance-left:9pt;mso-wrap-distance-top:0;mso-wrap-distance-right:9pt;mso-wrap-distance-bottom:0;mso-position-horizontal:absolute;mso-position-horizontal-relative:text;mso-position-vertical:absolute;mso-position-vertical-relative:text;mso-width-percent:0;mso-height-percent:0;mso-width-relative:margin;mso-height-relative:margin;v-text-anchor:middle" o:gfxdata="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" filled="f" strokecolor="#ed7d31 [3205]" strokeweight="1pt">
                 <v:stroke joinstyle="round"/>
               </v:rect>
             </w:pict>
@@ -2338,7 +2298,7 @@
           </mc:Choice>
           <mc:Fallback>
             <w:pict>
-              <v:rect w14:anchorId="24D4E39A" id="Rectangle 9" o:spid="_x0000_s1026" style="position:absolute;margin-left:114.85pt;margin-top:251.9pt;width:226.7pt;height:13.2pt;z-index:251666432;visibility:visible;mso-wrap-style:square;mso-width-percent:0;mso-height-percent:0;mso-wrap-distance-left:9pt;mso-wrap-distance-top:0;mso-wrap-distance-right:9pt;mso-wrap-distance-bottom:0;mso-position-horizontal:absolute;mso-position-horizontal-relative:text;mso-position-vertical:absolute;mso-position-vertical-relative:text;mso-width-percent:0;mso-height-percent:0;mso-width-relative:margin;mso-height-relative:margin;v-text-anchor:middle" o:gfxdata="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" filled="f" strokecolor="#ed7d31 [3205]" strokeweight="1pt">
+              <v:rect w14:anchorId="5807CD49" id="Rectangle 9" o:spid="_x0000_s1026" style="position:absolute;margin-left:114.85pt;margin-top:251.9pt;width:226.7pt;height:13.2pt;z-index:251666432;visibility:visible;mso-wrap-style:square;mso-width-percent:0;mso-height-percent:0;mso-wrap-distance-left:9pt;mso-wrap-distance-top:0;mso-wrap-distance-right:9pt;mso-wrap-distance-bottom:0;mso-position-horizontal:absolute;mso-position-horizontal-relative:text;mso-position-vertical:absolute;mso-position-vertical-relative:text;mso-width-percent:0;mso-height-percent:0;mso-width-relative:margin;mso-height-relative:margin;v-text-anchor:middle" o:gfxdata="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" filled="f" strokecolor="#ed7d31 [3205]" strokeweight="1pt">
                 <v:stroke joinstyle="round"/>
               </v:rect>
             </w:pict>
@@ -2524,7 +2484,7 @@
       <w:pPr>
         <w:pStyle w:val="Titre2"/>
       </w:pPr>
-      <w:bookmarkStart w:id="11" w:name="_Toc78555200"/>
+      <w:bookmarkStart w:id="11" w:name="_Toc78555251"/>
       <w:r>
         <w:t>Auto</w:t>
       </w:r>
@@ -2816,7 +2776,7 @@
           </mc:Choice>
           <mc:Fallback>
             <w:pict>
-              <v:rect w14:anchorId="5A67C622" id="Rectangle 19" o:spid="_x0000_s1026" style="position:absolute;margin-left:320.65pt;margin-top:140pt;width:126.15pt;height:7.2pt;z-index:251679744;visibility:visible;mso-wrap-style:square;mso-width-percent:0;mso-height-percent:0;mso-wrap-distance-left:9pt;mso-wrap-distance-top:0;mso-wrap-distance-right:9pt;mso-wrap-distance-bottom:0;mso-position-horizontal:absolute;mso-position-horizontal-relative:text;mso-position-vertical:absolute;mso-position-vertical-relative:text;mso-width-percent:0;mso-height-percent:0;mso-width-relative:margin;mso-height-relative:margin;v-text-anchor:middle" o:gfxdata="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" filled="f" strokecolor="#70ad47 [3209]">
+              <v:rect w14:anchorId="089EED58" id="Rectangle 19" o:spid="_x0000_s1026" style="position:absolute;margin-left:320.65pt;margin-top:140pt;width:126.15pt;height:7.2pt;z-index:251679744;visibility:visible;mso-wrap-style:square;mso-width-percent:0;mso-height-percent:0;mso-wrap-distance-left:9pt;mso-wrap-distance-top:0;mso-wrap-distance-right:9pt;mso-wrap-distance-bottom:0;mso-position-horizontal:absolute;mso-position-horizontal-relative:text;mso-position-vertical:absolute;mso-position-vertical-relative:text;mso-width-percent:0;mso-height-percent:0;mso-width-relative:margin;mso-height-relative:margin;v-text-anchor:middle" o:gfxdata="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" filled="f" strokecolor="#70ad47 [3209]">
                 <v:stroke joinstyle="round"/>
               </v:rect>
             </w:pict>
@@ -2900,7 +2860,7 @@
           </mc:Choice>
           <mc:Fallback>
             <w:pict>
-              <v:rect w14:anchorId="69D2BC6E" id="Rectangle 17" o:spid="_x0000_s1026" style="position:absolute;margin-left:320.65pt;margin-top:92pt;width:126.15pt;height:7.2pt;z-index:251675648;visibility:visible;mso-wrap-style:square;mso-width-percent:0;mso-height-percent:0;mso-wrap-distance-left:9pt;mso-wrap-distance-top:0;mso-wrap-distance-right:9pt;mso-wrap-distance-bottom:0;mso-position-horizontal:absolute;mso-position-horizontal-relative:text;mso-position-vertical:absolute;mso-position-vertical-relative:text;mso-width-percent:0;mso-height-percent:0;mso-width-relative:margin;mso-height-relative:margin;v-text-anchor:middle" o:gfxdata="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" filled="f" strokecolor="#ed7d31 [3205]">
+              <v:rect w14:anchorId="1CDC6ED4" id="Rectangle 17" o:spid="_x0000_s1026" style="position:absolute;margin-left:320.65pt;margin-top:92pt;width:126.15pt;height:7.2pt;z-index:251675648;visibility:visible;mso-wrap-style:square;mso-width-percent:0;mso-height-percent:0;mso-wrap-distance-left:9pt;mso-wrap-distance-top:0;mso-wrap-distance-right:9pt;mso-wrap-distance-bottom:0;mso-position-horizontal:absolute;mso-position-horizontal-relative:text;mso-position-vertical:absolute;mso-position-vertical-relative:text;mso-width-percent:0;mso-height-percent:0;mso-width-relative:margin;mso-height-relative:margin;v-text-anchor:middle" o:gfxdata="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" filled="f" strokecolor="#ed7d31 [3205]">
                 <v:stroke joinstyle="round"/>
               </v:rect>
             </w:pict>
@@ -2981,7 +2941,7 @@
           </mc:Choice>
           <mc:Fallback>
             <w:pict>
-              <v:rect w14:anchorId="324A1139" id="Rectangle 15" o:spid="_x0000_s1026" style="position:absolute;margin-left:348.4pt;margin-top:83.6pt;width:98.4pt;height:6pt;z-index:251673600;visibility:visible;mso-wrap-style:square;mso-width-percent:0;mso-wrap-distance-left:9pt;mso-wrap-distance-top:0;mso-wrap-distance-right:9pt;mso-wrap-distance-bottom:0;mso-position-horizontal:absolute;mso-position-horizontal-relative:text;mso-position-vertical:absolute;mso-position-vertical-relative:text;mso-width-percent:0;mso-width-relative:margin;v-text-anchor:middle" o:gfxdata="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" filled="f" strokecolor="#ed7d31 [3205]">
+              <v:rect w14:anchorId="23EF885E" id="Rectangle 15" o:spid="_x0000_s1026" style="position:absolute;margin-left:348.4pt;margin-top:83.6pt;width:98.4pt;height:6pt;z-index:251673600;visibility:visible;mso-wrap-style:square;mso-width-percent:0;mso-wrap-distance-left:9pt;mso-wrap-distance-top:0;mso-wrap-distance-right:9pt;mso-wrap-distance-bottom:0;mso-position-horizontal:absolute;mso-position-horizontal-relative:text;mso-position-vertical:absolute;mso-position-vertical-relative:text;mso-width-percent:0;mso-width-relative:margin;v-text-anchor:middle" o:gfxdata="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" filled="f" strokecolor="#ed7d31 [3205]">
                 <v:stroke joinstyle="round"/>
               </v:rect>
             </w:pict>
@@ -3062,7 +3022,7 @@
           </mc:Choice>
           <mc:Fallback>
             <w:pict>
-              <v:rect w14:anchorId="1DAA6BAB" id="Rectangle 13" o:spid="_x0000_s1026" style="position:absolute;margin-left:347.5pt;margin-top:75.2pt;width:99.3pt;height:6pt;z-index:251671552;visibility:visible;mso-wrap-style:square;mso-width-percent:0;mso-wrap-distance-left:9pt;mso-wrap-distance-top:0;mso-wrap-distance-right:9pt;mso-wrap-distance-bottom:0;mso-position-horizontal:absolute;mso-position-horizontal-relative:text;mso-position-vertical:absolute;mso-position-vertical-relative:text;mso-width-percent:0;mso-width-relative:margin;v-text-anchor:middle" o:gfxdata="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" filled="f" strokecolor="#ed7d31 [3205]">
+              <v:rect w14:anchorId="47FCC7AF" id="Rectangle 13" o:spid="_x0000_s1026" style="position:absolute;margin-left:347.5pt;margin-top:75.2pt;width:99.3pt;height:6pt;z-index:251671552;visibility:visible;mso-wrap-style:square;mso-width-percent:0;mso-wrap-distance-left:9pt;mso-wrap-distance-top:0;mso-wrap-distance-right:9pt;mso-wrap-distance-bottom:0;mso-position-horizontal:absolute;mso-position-horizontal-relative:text;mso-position-vertical:absolute;mso-position-vertical-relative:text;mso-width-percent:0;mso-width-relative:margin;v-text-anchor:middle" o:gfxdata="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" filled="f" strokecolor="#ed7d31 [3205]">
                 <v:stroke joinstyle="round"/>
               </v:rect>
             </w:pict>
@@ -3146,7 +3106,7 @@
           </mc:Choice>
           <mc:Fallback>
             <w:pict>
-              <v:rect w14:anchorId="04967EE2" id="Rectangle 18" o:spid="_x0000_s1026" style="position:absolute;margin-left:320.65pt;margin-top:36.95pt;width:126.15pt;height:7.95pt;z-index:251677696;visibility:visible;mso-wrap-style:square;mso-width-percent:0;mso-height-percent:0;mso-wrap-distance-left:9pt;mso-wrap-distance-top:0;mso-wrap-distance-right:9pt;mso-wrap-distance-bottom:0;mso-position-horizontal:absolute;mso-position-horizontal-relative:text;mso-position-vertical:absolute;mso-position-vertical-relative:text;mso-width-percent:0;mso-height-percent:0;mso-width-relative:margin;mso-height-relative:margin;v-text-anchor:middle" o:gfxdata="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" filled="f" strokecolor="#ed7d31 [3205]">
+              <v:rect w14:anchorId="21982228" id="Rectangle 18" o:spid="_x0000_s1026" style="position:absolute;margin-left:320.65pt;margin-top:36.95pt;width:126.15pt;height:7.95pt;z-index:251677696;visibility:visible;mso-wrap-style:square;mso-width-percent:0;mso-height-percent:0;mso-wrap-distance-left:9pt;mso-wrap-distance-top:0;mso-wrap-distance-right:9pt;mso-wrap-distance-bottom:0;mso-position-horizontal:absolute;mso-position-horizontal-relative:text;mso-position-vertical:absolute;mso-position-vertical-relative:text;mso-width-percent:0;mso-height-percent:0;mso-width-relative:margin;mso-height-relative:margin;v-text-anchor:middle" o:gfxdata="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" filled="f" strokecolor="#ed7d31 [3205]">
                 <v:stroke joinstyle="round"/>
               </v:rect>
             </w:pict>
@@ -3244,7 +3204,7 @@
       <w:pPr>
         <w:pStyle w:val="Titre2"/>
       </w:pPr>
-      <w:bookmarkStart w:id="12" w:name="_Toc78555201"/>
+      <w:bookmarkStart w:id="12" w:name="_Toc78555252"/>
       <w:r>
         <w:t>Full auto</w:t>
       </w:r>
@@ -3288,7 +3248,7 @@
       <w:pPr>
         <w:pStyle w:val="Titre1"/>
       </w:pPr>
-      <w:bookmarkStart w:id="13" w:name="_Toc78555202"/>
+      <w:bookmarkStart w:id="13" w:name="_Toc78555253"/>
       <w:r>
         <w:lastRenderedPageBreak/>
         <w:t>Style</w:t>
@@ -3299,7 +3259,7 @@
       <w:pPr>
         <w:pStyle w:val="Titre2"/>
       </w:pPr>
-      <w:bookmarkStart w:id="14" w:name="_Toc78555203"/>
+      <w:bookmarkStart w:id="14" w:name="_Toc78555254"/>
       <w:r>
         <w:t>L</w:t>
       </w:r>

</xml_diff>